<commit_message>
project report conclusion completed
formatting completed ,, test cases remaining , small change in core
plot library
</commit_message>
<xml_diff>
--- a/Project Report/20-3 final report/Chapter_5_Implementation.docx
+++ b/Project Report/20-3 final report/Chapter_5_Implementation.docx
@@ -7,7 +7,7 @@
         <w:autoSpaceDE w:val="0"/>
         <w:autoSpaceDN w:val="0"/>
         <w:adjustRightInd w:val="0"/>
-        <w:spacing w:after="0" w:line="360" w:lineRule="auto"/>
+        <w:spacing w:after="0" w:line="240" w:lineRule="auto"/>
         <w:jc w:val="right"/>
         <w:rPr>
           <w:rFonts w:ascii="Times New Roman" w:hAnsi="Times New Roman"/>
@@ -35,7 +35,7 @@
         <w:autoSpaceDE w:val="0"/>
         <w:autoSpaceDN w:val="0"/>
         <w:adjustRightInd w:val="0"/>
-        <w:spacing w:after="0" w:line="360" w:lineRule="auto"/>
+        <w:spacing w:after="0" w:line="240" w:lineRule="auto"/>
         <w:jc w:val="right"/>
         <w:rPr>
           <w:rFonts w:ascii="Times New Roman" w:hAnsi="Times New Roman"/>
@@ -49,7 +49,7 @@
     </w:p>
     <w:p>
       <w:pPr>
-        <w:spacing w:after="0" w:line="360" w:lineRule="auto"/>
+        <w:spacing w:after="0" w:line="240" w:lineRule="auto"/>
         <w:jc w:val="right"/>
         <w:rPr>
           <w:rFonts w:ascii="Times New Roman" w:hAnsi="Times New Roman"/>
@@ -70,7 +70,7 @@
     </w:p>
     <w:p>
       <w:pPr>
-        <w:spacing w:after="0" w:line="360" w:lineRule="auto"/>
+        <w:spacing w:after="0" w:line="240" w:lineRule="auto"/>
         <w:jc w:val="both"/>
         <w:rPr>
           <w:rFonts w:ascii="Times New Roman" w:hAnsi="Times New Roman"/>
@@ -162,7 +162,7 @@
         <w:tabs>
           <w:tab w:val="left" w:pos="720"/>
         </w:tabs>
-        <w:spacing w:line="360" w:lineRule="auto"/>
+        <w:spacing w:after="0" w:line="240" w:lineRule="auto"/>
         <w:rPr>
           <w:rFonts w:ascii="Times New Roman" w:hAnsi="Times New Roman"/>
           <w:color w:val="000000"/>
@@ -174,7 +174,7 @@
         <w:tabs>
           <w:tab w:val="left" w:pos="720"/>
         </w:tabs>
-        <w:spacing w:line="360" w:lineRule="auto"/>
+        <w:spacing w:after="0" w:line="240" w:lineRule="auto"/>
         <w:rPr>
           <w:rFonts w:ascii="Times New Roman" w:hAnsi="Times New Roman"/>
           <w:color w:val="000000"/>
@@ -186,7 +186,7 @@
         <w:tabs>
           <w:tab w:val="left" w:pos="720"/>
         </w:tabs>
-        <w:spacing w:line="360" w:lineRule="auto"/>
+        <w:spacing w:after="0" w:line="240" w:lineRule="auto"/>
         <w:rPr>
           <w:rFonts w:ascii="Times New Roman" w:hAnsi="Times New Roman"/>
           <w:color w:val="000000"/>
@@ -198,7 +198,7 @@
         <w:tabs>
           <w:tab w:val="left" w:pos="720"/>
         </w:tabs>
-        <w:spacing w:line="360" w:lineRule="auto"/>
+        <w:spacing w:after="0" w:line="240" w:lineRule="auto"/>
         <w:rPr>
           <w:rFonts w:ascii="Times New Roman" w:hAnsi="Times New Roman"/>
           <w:color w:val="000000"/>
@@ -210,7 +210,7 @@
         <w:tabs>
           <w:tab w:val="left" w:pos="720"/>
         </w:tabs>
-        <w:spacing w:line="360" w:lineRule="auto"/>
+        <w:spacing w:after="0" w:line="240" w:lineRule="auto"/>
         <w:rPr>
           <w:rFonts w:ascii="Times New Roman" w:hAnsi="Times New Roman"/>
           <w:color w:val="000000"/>
@@ -222,7 +222,7 @@
         <w:tabs>
           <w:tab w:val="left" w:pos="720"/>
         </w:tabs>
-        <w:spacing w:line="360" w:lineRule="auto"/>
+        <w:spacing w:after="0" w:line="240" w:lineRule="auto"/>
         <w:rPr>
           <w:rFonts w:ascii="Times New Roman" w:hAnsi="Times New Roman"/>
           <w:color w:val="000000"/>
@@ -234,7 +234,7 @@
         <w:tabs>
           <w:tab w:val="left" w:pos="720"/>
         </w:tabs>
-        <w:spacing w:line="360" w:lineRule="auto"/>
+        <w:spacing w:after="0" w:line="240" w:lineRule="auto"/>
         <w:rPr>
           <w:rFonts w:ascii="Times New Roman" w:hAnsi="Times New Roman"/>
           <w:color w:val="000000"/>
@@ -246,7 +246,7 @@
         <w:tabs>
           <w:tab w:val="left" w:pos="720"/>
         </w:tabs>
-        <w:spacing w:line="360" w:lineRule="auto"/>
+        <w:spacing w:after="0" w:line="240" w:lineRule="auto"/>
         <w:rPr>
           <w:rFonts w:ascii="Times New Roman" w:hAnsi="Times New Roman"/>
           <w:color w:val="000000"/>
@@ -258,7 +258,7 @@
         <w:tabs>
           <w:tab w:val="left" w:pos="720"/>
         </w:tabs>
-        <w:spacing w:line="360" w:lineRule="auto"/>
+        <w:spacing w:after="0" w:line="240" w:lineRule="auto"/>
         <w:rPr>
           <w:rFonts w:ascii="Times New Roman" w:hAnsi="Times New Roman"/>
           <w:color w:val="000000"/>
@@ -270,7 +270,7 @@
         <w:tabs>
           <w:tab w:val="left" w:pos="720"/>
         </w:tabs>
-        <w:spacing w:line="360" w:lineRule="auto"/>
+        <w:spacing w:after="0" w:line="240" w:lineRule="auto"/>
         <w:rPr>
           <w:rFonts w:ascii="Times New Roman" w:hAnsi="Times New Roman"/>
           <w:color w:val="000000"/>
@@ -282,7 +282,7 @@
         <w:tabs>
           <w:tab w:val="left" w:pos="720"/>
         </w:tabs>
-        <w:spacing w:line="360" w:lineRule="auto"/>
+        <w:spacing w:after="0" w:line="240" w:lineRule="auto"/>
         <w:rPr>
           <w:rFonts w:ascii="Times New Roman" w:hAnsi="Times New Roman"/>
           <w:color w:val="000000"/>
@@ -294,7 +294,7 @@
         <w:tabs>
           <w:tab w:val="left" w:pos="720"/>
         </w:tabs>
-        <w:spacing w:line="360" w:lineRule="auto"/>
+        <w:spacing w:after="0" w:line="240" w:lineRule="auto"/>
         <w:rPr>
           <w:rFonts w:ascii="Times New Roman" w:hAnsi="Times New Roman"/>
           <w:color w:val="000000"/>
@@ -306,7 +306,7 @@
         <w:tabs>
           <w:tab w:val="left" w:pos="720"/>
         </w:tabs>
-        <w:spacing w:line="360" w:lineRule="auto"/>
+        <w:spacing w:after="0" w:line="240" w:lineRule="auto"/>
         <w:rPr>
           <w:rFonts w:ascii="Times New Roman" w:hAnsi="Times New Roman"/>
           <w:color w:val="000000"/>
@@ -318,7 +318,7 @@
         <w:tabs>
           <w:tab w:val="left" w:pos="720"/>
         </w:tabs>
-        <w:spacing w:line="360" w:lineRule="auto"/>
+        <w:spacing w:after="0" w:line="240" w:lineRule="auto"/>
         <w:rPr>
           <w:rFonts w:ascii="Times New Roman" w:hAnsi="Times New Roman"/>
           <w:color w:val="000000"/>
@@ -330,7 +330,7 @@
         <w:tabs>
           <w:tab w:val="left" w:pos="720"/>
         </w:tabs>
-        <w:spacing w:line="360" w:lineRule="auto"/>
+        <w:spacing w:after="0" w:line="240" w:lineRule="auto"/>
         <w:rPr>
           <w:rFonts w:ascii="Times New Roman" w:hAnsi="Times New Roman"/>
           <w:color w:val="000000"/>
@@ -342,7 +342,7 @@
         <w:tabs>
           <w:tab w:val="left" w:pos="720"/>
         </w:tabs>
-        <w:spacing w:line="360" w:lineRule="auto"/>
+        <w:spacing w:after="0" w:line="240" w:lineRule="auto"/>
         <w:rPr>
           <w:rFonts w:ascii="Times New Roman" w:hAnsi="Times New Roman"/>
           <w:color w:val="000000"/>
@@ -354,7 +354,7 @@
         <w:tabs>
           <w:tab w:val="left" w:pos="720"/>
         </w:tabs>
-        <w:spacing w:line="360" w:lineRule="auto"/>
+        <w:spacing w:after="0" w:line="240" w:lineRule="auto"/>
         <w:rPr>
           <w:rFonts w:ascii="Times New Roman" w:hAnsi="Times New Roman"/>
           <w:color w:val="000000"/>
@@ -366,7 +366,7 @@
         <w:tabs>
           <w:tab w:val="left" w:pos="720"/>
         </w:tabs>
-        <w:spacing w:line="360" w:lineRule="auto"/>
+        <w:spacing w:after="0" w:line="240" w:lineRule="auto"/>
         <w:rPr>
           <w:rFonts w:ascii="Times New Roman" w:hAnsi="Times New Roman"/>
           <w:color w:val="000000"/>
@@ -378,7 +378,7 @@
         <w:tabs>
           <w:tab w:val="left" w:pos="720"/>
         </w:tabs>
-        <w:spacing w:line="360" w:lineRule="auto"/>
+        <w:spacing w:after="0" w:line="240" w:lineRule="auto"/>
         <w:rPr>
           <w:rFonts w:ascii="Times New Roman" w:hAnsi="Times New Roman"/>
           <w:color w:val="000000"/>
@@ -390,7 +390,7 @@
         <w:tabs>
           <w:tab w:val="left" w:pos="720"/>
         </w:tabs>
-        <w:spacing w:line="360" w:lineRule="auto"/>
+        <w:spacing w:after="0" w:line="240" w:lineRule="auto"/>
         <w:rPr>
           <w:rFonts w:ascii="Times New Roman" w:hAnsi="Times New Roman"/>
           <w:color w:val="000000"/>
@@ -402,7 +402,343 @@
         <w:tabs>
           <w:tab w:val="left" w:pos="720"/>
         </w:tabs>
-        <w:spacing w:after="0" w:line="360" w:lineRule="auto"/>
+        <w:spacing w:after="0" w:line="240" w:lineRule="auto"/>
+        <w:rPr>
+          <w:rFonts w:ascii="Times New Roman" w:hAnsi="Times New Roman"/>
+          <w:color w:val="000000"/>
+        </w:rPr>
+      </w:pPr>
+    </w:p>
+    <w:p>
+      <w:pPr>
+        <w:tabs>
+          <w:tab w:val="left" w:pos="720"/>
+        </w:tabs>
+        <w:spacing w:after="0" w:line="240" w:lineRule="auto"/>
+        <w:rPr>
+          <w:rFonts w:ascii="Times New Roman" w:hAnsi="Times New Roman"/>
+          <w:color w:val="000000"/>
+        </w:rPr>
+      </w:pPr>
+    </w:p>
+    <w:p>
+      <w:pPr>
+        <w:tabs>
+          <w:tab w:val="left" w:pos="720"/>
+        </w:tabs>
+        <w:spacing w:after="0" w:line="240" w:lineRule="auto"/>
+        <w:rPr>
+          <w:rFonts w:ascii="Times New Roman" w:hAnsi="Times New Roman"/>
+          <w:color w:val="000000"/>
+        </w:rPr>
+      </w:pPr>
+    </w:p>
+    <w:p>
+      <w:pPr>
+        <w:tabs>
+          <w:tab w:val="left" w:pos="720"/>
+        </w:tabs>
+        <w:spacing w:after="0" w:line="240" w:lineRule="auto"/>
+        <w:rPr>
+          <w:rFonts w:ascii="Times New Roman" w:hAnsi="Times New Roman"/>
+          <w:color w:val="000000"/>
+        </w:rPr>
+      </w:pPr>
+    </w:p>
+    <w:p>
+      <w:pPr>
+        <w:tabs>
+          <w:tab w:val="left" w:pos="720"/>
+        </w:tabs>
+        <w:spacing w:after="0" w:line="240" w:lineRule="auto"/>
+        <w:rPr>
+          <w:rFonts w:ascii="Times New Roman" w:hAnsi="Times New Roman"/>
+          <w:color w:val="000000"/>
+        </w:rPr>
+      </w:pPr>
+    </w:p>
+    <w:p>
+      <w:pPr>
+        <w:tabs>
+          <w:tab w:val="left" w:pos="720"/>
+        </w:tabs>
+        <w:spacing w:after="0" w:line="240" w:lineRule="auto"/>
+        <w:rPr>
+          <w:rFonts w:ascii="Times New Roman" w:hAnsi="Times New Roman"/>
+          <w:color w:val="000000"/>
+        </w:rPr>
+      </w:pPr>
+    </w:p>
+    <w:p>
+      <w:pPr>
+        <w:tabs>
+          <w:tab w:val="left" w:pos="720"/>
+        </w:tabs>
+        <w:spacing w:after="0" w:line="240" w:lineRule="auto"/>
+        <w:rPr>
+          <w:rFonts w:ascii="Times New Roman" w:hAnsi="Times New Roman"/>
+          <w:color w:val="000000"/>
+        </w:rPr>
+      </w:pPr>
+    </w:p>
+    <w:p>
+      <w:pPr>
+        <w:tabs>
+          <w:tab w:val="left" w:pos="720"/>
+        </w:tabs>
+        <w:spacing w:after="0" w:line="240" w:lineRule="auto"/>
+        <w:rPr>
+          <w:rFonts w:ascii="Times New Roman" w:hAnsi="Times New Roman"/>
+          <w:color w:val="000000"/>
+        </w:rPr>
+      </w:pPr>
+    </w:p>
+    <w:p>
+      <w:pPr>
+        <w:tabs>
+          <w:tab w:val="left" w:pos="720"/>
+        </w:tabs>
+        <w:spacing w:after="0" w:line="240" w:lineRule="auto"/>
+        <w:rPr>
+          <w:rFonts w:ascii="Times New Roman" w:hAnsi="Times New Roman"/>
+          <w:color w:val="000000"/>
+        </w:rPr>
+      </w:pPr>
+    </w:p>
+    <w:p>
+      <w:pPr>
+        <w:tabs>
+          <w:tab w:val="left" w:pos="720"/>
+        </w:tabs>
+        <w:spacing w:after="0" w:line="240" w:lineRule="auto"/>
+        <w:rPr>
+          <w:rFonts w:ascii="Times New Roman" w:hAnsi="Times New Roman"/>
+          <w:color w:val="000000"/>
+        </w:rPr>
+      </w:pPr>
+    </w:p>
+    <w:p>
+      <w:pPr>
+        <w:tabs>
+          <w:tab w:val="left" w:pos="720"/>
+        </w:tabs>
+        <w:spacing w:after="0" w:line="240" w:lineRule="auto"/>
+        <w:rPr>
+          <w:rFonts w:ascii="Times New Roman" w:hAnsi="Times New Roman"/>
+          <w:color w:val="000000"/>
+        </w:rPr>
+      </w:pPr>
+    </w:p>
+    <w:p>
+      <w:pPr>
+        <w:tabs>
+          <w:tab w:val="left" w:pos="720"/>
+        </w:tabs>
+        <w:spacing w:after="0" w:line="240" w:lineRule="auto"/>
+        <w:rPr>
+          <w:rFonts w:ascii="Times New Roman" w:hAnsi="Times New Roman"/>
+          <w:color w:val="000000"/>
+        </w:rPr>
+      </w:pPr>
+    </w:p>
+    <w:p>
+      <w:pPr>
+        <w:tabs>
+          <w:tab w:val="left" w:pos="720"/>
+        </w:tabs>
+        <w:spacing w:after="0" w:line="240" w:lineRule="auto"/>
+        <w:rPr>
+          <w:rFonts w:ascii="Times New Roman" w:hAnsi="Times New Roman"/>
+          <w:color w:val="000000"/>
+        </w:rPr>
+      </w:pPr>
+    </w:p>
+    <w:p>
+      <w:pPr>
+        <w:tabs>
+          <w:tab w:val="left" w:pos="720"/>
+        </w:tabs>
+        <w:spacing w:after="0" w:line="240" w:lineRule="auto"/>
+        <w:rPr>
+          <w:rFonts w:ascii="Times New Roman" w:hAnsi="Times New Roman"/>
+          <w:color w:val="000000"/>
+        </w:rPr>
+      </w:pPr>
+    </w:p>
+    <w:p>
+      <w:pPr>
+        <w:tabs>
+          <w:tab w:val="left" w:pos="720"/>
+        </w:tabs>
+        <w:spacing w:after="0" w:line="240" w:lineRule="auto"/>
+        <w:rPr>
+          <w:rFonts w:ascii="Times New Roman" w:hAnsi="Times New Roman"/>
+          <w:color w:val="000000"/>
+        </w:rPr>
+      </w:pPr>
+    </w:p>
+    <w:p>
+      <w:pPr>
+        <w:tabs>
+          <w:tab w:val="left" w:pos="720"/>
+        </w:tabs>
+        <w:spacing w:after="0" w:line="240" w:lineRule="auto"/>
+        <w:rPr>
+          <w:rFonts w:ascii="Times New Roman" w:hAnsi="Times New Roman"/>
+          <w:color w:val="000000"/>
+        </w:rPr>
+      </w:pPr>
+    </w:p>
+    <w:p>
+      <w:pPr>
+        <w:tabs>
+          <w:tab w:val="left" w:pos="720"/>
+        </w:tabs>
+        <w:spacing w:after="0" w:line="240" w:lineRule="auto"/>
+        <w:rPr>
+          <w:rFonts w:ascii="Times New Roman" w:hAnsi="Times New Roman"/>
+          <w:color w:val="000000"/>
+        </w:rPr>
+      </w:pPr>
+    </w:p>
+    <w:p>
+      <w:pPr>
+        <w:tabs>
+          <w:tab w:val="left" w:pos="720"/>
+        </w:tabs>
+        <w:spacing w:after="0" w:line="240" w:lineRule="auto"/>
+        <w:rPr>
+          <w:rFonts w:ascii="Times New Roman" w:hAnsi="Times New Roman"/>
+          <w:color w:val="000000"/>
+        </w:rPr>
+      </w:pPr>
+    </w:p>
+    <w:p>
+      <w:pPr>
+        <w:tabs>
+          <w:tab w:val="left" w:pos="720"/>
+        </w:tabs>
+        <w:spacing w:after="0" w:line="240" w:lineRule="auto"/>
+        <w:rPr>
+          <w:rFonts w:ascii="Times New Roman" w:hAnsi="Times New Roman"/>
+          <w:color w:val="000000"/>
+        </w:rPr>
+      </w:pPr>
+    </w:p>
+    <w:p>
+      <w:pPr>
+        <w:tabs>
+          <w:tab w:val="left" w:pos="720"/>
+        </w:tabs>
+        <w:spacing w:after="0" w:line="240" w:lineRule="auto"/>
+        <w:rPr>
+          <w:rFonts w:ascii="Times New Roman" w:hAnsi="Times New Roman"/>
+          <w:color w:val="000000"/>
+        </w:rPr>
+      </w:pPr>
+    </w:p>
+    <w:p>
+      <w:pPr>
+        <w:tabs>
+          <w:tab w:val="left" w:pos="720"/>
+        </w:tabs>
+        <w:spacing w:after="0" w:line="240" w:lineRule="auto"/>
+        <w:rPr>
+          <w:rFonts w:ascii="Times New Roman" w:hAnsi="Times New Roman"/>
+          <w:color w:val="000000"/>
+        </w:rPr>
+      </w:pPr>
+    </w:p>
+    <w:p>
+      <w:pPr>
+        <w:tabs>
+          <w:tab w:val="left" w:pos="720"/>
+        </w:tabs>
+        <w:spacing w:after="0" w:line="240" w:lineRule="auto"/>
+        <w:rPr>
+          <w:rFonts w:ascii="Times New Roman" w:hAnsi="Times New Roman"/>
+          <w:color w:val="000000"/>
+        </w:rPr>
+      </w:pPr>
+    </w:p>
+    <w:p>
+      <w:pPr>
+        <w:tabs>
+          <w:tab w:val="left" w:pos="720"/>
+        </w:tabs>
+        <w:spacing w:after="0" w:line="240" w:lineRule="auto"/>
+        <w:rPr>
+          <w:rFonts w:ascii="Times New Roman" w:hAnsi="Times New Roman"/>
+          <w:color w:val="000000"/>
+        </w:rPr>
+      </w:pPr>
+    </w:p>
+    <w:p>
+      <w:pPr>
+        <w:tabs>
+          <w:tab w:val="left" w:pos="720"/>
+        </w:tabs>
+        <w:spacing w:after="0" w:line="240" w:lineRule="auto"/>
+        <w:rPr>
+          <w:rFonts w:ascii="Times New Roman" w:hAnsi="Times New Roman"/>
+          <w:color w:val="000000"/>
+        </w:rPr>
+      </w:pPr>
+    </w:p>
+    <w:p>
+      <w:pPr>
+        <w:tabs>
+          <w:tab w:val="left" w:pos="720"/>
+        </w:tabs>
+        <w:spacing w:after="0" w:line="240" w:lineRule="auto"/>
+        <w:rPr>
+          <w:rFonts w:ascii="Times New Roman" w:hAnsi="Times New Roman"/>
+          <w:color w:val="000000"/>
+        </w:rPr>
+      </w:pPr>
+    </w:p>
+    <w:p>
+      <w:pPr>
+        <w:tabs>
+          <w:tab w:val="left" w:pos="720"/>
+        </w:tabs>
+        <w:spacing w:after="0" w:line="240" w:lineRule="auto"/>
+        <w:rPr>
+          <w:rFonts w:ascii="Times New Roman" w:hAnsi="Times New Roman"/>
+          <w:color w:val="000000"/>
+        </w:rPr>
+      </w:pPr>
+    </w:p>
+    <w:p>
+      <w:pPr>
+        <w:tabs>
+          <w:tab w:val="left" w:pos="720"/>
+        </w:tabs>
+        <w:spacing w:after="0" w:line="240" w:lineRule="auto"/>
+        <w:rPr>
+          <w:rFonts w:ascii="Times New Roman" w:hAnsi="Times New Roman"/>
+          <w:color w:val="000000"/>
+        </w:rPr>
+      </w:pPr>
+    </w:p>
+    <w:p>
+      <w:pPr>
+        <w:tabs>
+          <w:tab w:val="left" w:pos="720"/>
+        </w:tabs>
+        <w:spacing w:after="0" w:line="240" w:lineRule="auto"/>
+        <w:rPr>
+          <w:rFonts w:ascii="Times New Roman" w:hAnsi="Times New Roman"/>
+          <w:color w:val="000000"/>
+        </w:rPr>
+      </w:pPr>
+    </w:p>
+    <w:p>
+      <w:pPr>
+        <w:tabs>
+          <w:tab w:val="left" w:pos="720"/>
+        </w:tabs>
+        <w:spacing w:after="0" w:line="240" w:lineRule="auto"/>
         <w:jc w:val="both"/>
         <w:rPr>
           <w:rFonts w:ascii="Times New Roman" w:hAnsi="Times New Roman"/>
@@ -426,7 +762,23 @@
     </w:p>
     <w:p>
       <w:pPr>
-        <w:spacing w:after="0" w:line="360" w:lineRule="auto"/>
+        <w:tabs>
+          <w:tab w:val="left" w:pos="720"/>
+        </w:tabs>
+        <w:spacing w:after="0" w:line="240" w:lineRule="auto"/>
+        <w:jc w:val="both"/>
+        <w:rPr>
+          <w:rFonts w:ascii="Times New Roman" w:hAnsi="Times New Roman"/>
+          <w:b/>
+          <w:color w:val="000000"/>
+          <w:sz w:val="28"/>
+          <w:szCs w:val="28"/>
+        </w:rPr>
+      </w:pPr>
+    </w:p>
+    <w:p>
+      <w:pPr>
+        <w:spacing w:after="0" w:line="240" w:lineRule="auto"/>
         <w:ind w:firstLine="720"/>
         <w:jc w:val="both"/>
         <w:rPr>
@@ -456,7 +808,7 @@
           <w:tab w:val="left" w:pos="720"/>
           <w:tab w:val="left" w:pos="1080"/>
         </w:tabs>
-        <w:spacing w:after="0" w:line="360" w:lineRule="auto"/>
+        <w:spacing w:after="0" w:line="240" w:lineRule="auto"/>
         <w:jc w:val="both"/>
         <w:rPr>
           <w:rFonts w:ascii="Times New Roman" w:eastAsia="Calibri" w:hAnsi="Times New Roman"/>
@@ -481,7 +833,7 @@
           <w:tab w:val="left" w:pos="720"/>
           <w:tab w:val="left" w:pos="1080"/>
         </w:tabs>
-        <w:spacing w:after="0" w:line="360" w:lineRule="auto"/>
+        <w:spacing w:after="0" w:line="240" w:lineRule="auto"/>
         <w:ind w:left="0" w:firstLine="0"/>
         <w:jc w:val="both"/>
         <w:rPr>
@@ -508,18 +860,48 @@
     <w:p>
       <w:pPr>
         <w:tabs>
+          <w:tab w:val="left" w:pos="0"/>
+          <w:tab w:val="left" w:pos="450"/>
+          <w:tab w:val="left" w:pos="540"/>
+          <w:tab w:val="left" w:pos="720"/>
+          <w:tab w:val="left" w:pos="1080"/>
+        </w:tabs>
+        <w:spacing w:after="0" w:line="240" w:lineRule="auto"/>
+        <w:jc w:val="both"/>
+        <w:rPr>
+          <w:rFonts w:ascii="Times New Roman" w:eastAsia="Calibri" w:hAnsi="Times New Roman"/>
+          <w:b/>
+          <w:bCs/>
+          <w:color w:val="000000"/>
+          <w:sz w:val="28"/>
+          <w:szCs w:val="28"/>
+        </w:rPr>
+      </w:pPr>
+    </w:p>
+    <w:p>
+      <w:pPr>
+        <w:tabs>
           <w:tab w:val="left" w:pos="270"/>
           <w:tab w:val="left" w:pos="1080"/>
         </w:tabs>
-        <w:spacing w:after="0" w:line="360" w:lineRule="auto"/>
-        <w:jc w:val="both"/>
-        <w:rPr>
-          <w:rFonts w:ascii="Times New Roman" w:hAnsi="Times New Roman"/>
-          <w:color w:val="000000"/>
-          <w:sz w:val="24"/>
-          <w:szCs w:val="24"/>
-        </w:rPr>
-      </w:pPr>
+        <w:spacing w:after="0" w:line="240" w:lineRule="auto"/>
+        <w:jc w:val="both"/>
+        <w:rPr>
+          <w:rFonts w:ascii="Times New Roman" w:hAnsi="Times New Roman"/>
+          <w:color w:val="000000"/>
+          <w:sz w:val="24"/>
+          <w:szCs w:val="24"/>
+        </w:rPr>
+      </w:pPr>
+      <w:r>
+        <w:rPr>
+          <w:rFonts w:ascii="Times New Roman" w:hAnsi="Times New Roman"/>
+          <w:color w:val="000000"/>
+          <w:sz w:val="24"/>
+          <w:szCs w:val="24"/>
+        </w:rPr>
+        <w:tab/>
+      </w:r>
       <w:r>
         <w:rPr>
           <w:rFonts w:ascii="Times New Roman" w:hAnsi="Times New Roman"/>
@@ -541,8 +923,9 @@
           <w:tab w:val="left" w:pos="270"/>
           <w:tab w:val="left" w:pos="1080"/>
         </w:tabs>
-        <w:spacing w:after="0" w:line="360" w:lineRule="auto"/>
-        <w:ind w:left="0" w:firstLine="0"/>
+        <w:spacing w:after="0" w:line="240" w:lineRule="auto"/>
+        <w:ind w:firstLine="0"/>
+        <w:contextualSpacing w:val="0"/>
         <w:jc w:val="both"/>
         <w:rPr>
           <w:rFonts w:ascii="Times New Roman" w:hAnsi="Times New Roman"/>
@@ -570,8 +953,9 @@
           <w:tab w:val="left" w:pos="270"/>
           <w:tab w:val="left" w:pos="1080"/>
         </w:tabs>
-        <w:spacing w:after="0" w:line="360" w:lineRule="auto"/>
-        <w:ind w:left="0" w:firstLine="0"/>
+        <w:spacing w:after="0" w:line="240" w:lineRule="auto"/>
+        <w:ind w:firstLine="0"/>
+        <w:contextualSpacing w:val="0"/>
         <w:jc w:val="both"/>
         <w:rPr>
           <w:rFonts w:ascii="Times New Roman" w:hAnsi="Times New Roman"/>
@@ -607,8 +991,9 @@
           <w:tab w:val="left" w:pos="270"/>
           <w:tab w:val="left" w:pos="1080"/>
         </w:tabs>
-        <w:spacing w:after="0" w:line="360" w:lineRule="auto"/>
-        <w:ind w:left="0" w:firstLine="0"/>
+        <w:spacing w:after="0" w:line="240" w:lineRule="auto"/>
+        <w:ind w:firstLine="0"/>
+        <w:contextualSpacing w:val="0"/>
         <w:jc w:val="both"/>
         <w:rPr>
           <w:rFonts w:ascii="Times New Roman" w:hAnsi="Times New Roman"/>
@@ -643,9 +1028,11 @@
         <w:tabs>
           <w:tab w:val="left" w:pos="270"/>
           <w:tab w:val="left" w:pos="1080"/>
-        </w:tabs>
-        <w:spacing w:after="0" w:line="360" w:lineRule="auto"/>
-        <w:ind w:left="0" w:firstLine="0"/>
+          <w:tab w:val="left" w:pos="1350"/>
+        </w:tabs>
+        <w:spacing w:after="0" w:line="240" w:lineRule="auto"/>
+        <w:ind w:firstLine="0"/>
+        <w:contextualSpacing w:val="0"/>
         <w:jc w:val="both"/>
         <w:rPr>
           <w:rFonts w:ascii="Times New Roman" w:hAnsi="Times New Roman"/>
@@ -677,8 +1064,9 @@
           <w:tab w:val="left" w:pos="270"/>
           <w:tab w:val="left" w:pos="1080"/>
         </w:tabs>
-        <w:spacing w:after="0" w:line="360" w:lineRule="auto"/>
+        <w:spacing w:after="0" w:line="240" w:lineRule="auto"/>
         <w:ind w:left="0"/>
+        <w:contextualSpacing w:val="0"/>
         <w:jc w:val="both"/>
         <w:rPr>
           <w:rFonts w:ascii="Times New Roman" w:hAnsi="Times New Roman"/>
@@ -694,8 +1082,9 @@
           <w:tab w:val="left" w:pos="270"/>
           <w:tab w:val="left" w:pos="1080"/>
         </w:tabs>
-        <w:spacing w:after="0" w:line="360" w:lineRule="auto"/>
+        <w:spacing w:after="0" w:line="240" w:lineRule="auto"/>
         <w:ind w:left="0"/>
+        <w:contextualSpacing w:val="0"/>
         <w:jc w:val="both"/>
         <w:rPr>
           <w:rFonts w:ascii="Times New Roman" w:hAnsi="Times New Roman"/>
@@ -711,7 +1100,7 @@
           <w:ilvl w:val="0"/>
           <w:numId w:val="0"/>
         </w:numPr>
-        <w:spacing w:before="0" w:after="0" w:line="360" w:lineRule="auto"/>
+        <w:spacing w:before="0" w:after="0"/>
         <w:jc w:val="both"/>
         <w:rPr>
           <w:rFonts w:ascii="Times New Roman" w:hAnsi="Times New Roman"/>
@@ -732,11 +1121,21 @@
     </w:p>
     <w:p>
       <w:pPr>
-        <w:spacing w:after="0" w:line="360" w:lineRule="auto"/>
+        <w:spacing w:after="0" w:line="240" w:lineRule="auto"/>
         <w:ind w:firstLine="720"/>
         <w:jc w:val="both"/>
         <w:rPr>
           <w:rFonts w:ascii="Times New Roman" w:hAnsi="Times New Roman"/>
+        </w:rPr>
+      </w:pPr>
+    </w:p>
+    <w:p>
+      <w:pPr>
+        <w:spacing w:after="0" w:line="240" w:lineRule="auto"/>
+        <w:ind w:firstLine="720"/>
+        <w:jc w:val="both"/>
+        <w:rPr>
+          <w:rFonts w:ascii="Times New Roman" w:hAnsi="Times New Roman"/>
           <w:color w:val="000000"/>
           <w:sz w:val="24"/>
           <w:szCs w:val="24"/>
@@ -754,7 +1153,7 @@
     </w:p>
     <w:p>
       <w:pPr>
-        <w:spacing w:after="0" w:line="360" w:lineRule="auto"/>
+        <w:spacing w:after="0" w:line="240" w:lineRule="auto"/>
         <w:ind w:firstLine="720"/>
         <w:jc w:val="both"/>
         <w:rPr>
@@ -764,6 +1163,19 @@
           <w:szCs w:val="24"/>
         </w:rPr>
       </w:pPr>
+    </w:p>
+    <w:p>
+      <w:pPr>
+        <w:spacing w:after="0" w:line="240" w:lineRule="auto"/>
+        <w:ind w:firstLine="720"/>
+        <w:jc w:val="both"/>
+        <w:rPr>
+          <w:rFonts w:ascii="Times New Roman" w:hAnsi="Times New Roman"/>
+          <w:color w:val="000000"/>
+          <w:sz w:val="24"/>
+          <w:szCs w:val="24"/>
+        </w:rPr>
+      </w:pPr>
       <w:r>
         <w:rPr>
           <w:rFonts w:ascii="Times New Roman" w:hAnsi="Times New Roman"/>
@@ -773,16 +1185,28 @@
         </w:rPr>
         <w:t>GUIs have become the established alternative to traditional forms-based user interfaces. GUIs are the assumed user interface for virtually all the systems development using modern technologies. There are several reasons why GUIs have become so popular.</w:t>
       </w:r>
+    </w:p>
+    <w:p>
+      <w:pPr>
+        <w:spacing w:after="0" w:line="240" w:lineRule="auto"/>
+        <w:ind w:firstLine="720"/>
+        <w:jc w:val="both"/>
+        <w:rPr>
+          <w:rFonts w:ascii="Times New Roman" w:hAnsi="Times New Roman"/>
+          <w:color w:val="000000"/>
+          <w:sz w:val="24"/>
+          <w:szCs w:val="24"/>
+        </w:rPr>
+      </w:pPr>
     </w:p>
     <w:p>
       <w:pPr>
         <w:numPr>
           <w:ilvl w:val="0"/>
-          <w:numId w:val="4"/>
+          <w:numId w:val="11"/>
         </w:numPr>
-        <w:spacing w:after="0" w:line="360" w:lineRule="auto"/>
-        <w:ind w:left="0" w:firstLine="0"/>
-        <w:contextualSpacing/>
+        <w:spacing w:after="0" w:line="240" w:lineRule="auto"/>
+        <w:ind w:left="1080"/>
         <w:jc w:val="both"/>
         <w:rPr>
           <w:rFonts w:ascii="Times New Roman" w:hAnsi="Times New Roman"/>
@@ -805,11 +1229,10 @@
       <w:pPr>
         <w:numPr>
           <w:ilvl w:val="0"/>
-          <w:numId w:val="4"/>
+          <w:numId w:val="11"/>
         </w:numPr>
-        <w:spacing w:after="0" w:line="360" w:lineRule="auto"/>
-        <w:ind w:left="0" w:firstLine="0"/>
-        <w:contextualSpacing/>
+        <w:spacing w:after="0" w:line="240" w:lineRule="auto"/>
+        <w:ind w:left="1080"/>
         <w:jc w:val="both"/>
         <w:rPr>
           <w:rFonts w:ascii="Times New Roman" w:hAnsi="Times New Roman"/>
@@ -832,11 +1255,10 @@
       <w:pPr>
         <w:numPr>
           <w:ilvl w:val="0"/>
-          <w:numId w:val="4"/>
+          <w:numId w:val="11"/>
         </w:numPr>
-        <w:spacing w:after="0" w:line="360" w:lineRule="auto"/>
-        <w:ind w:left="0" w:firstLine="0"/>
-        <w:contextualSpacing/>
+        <w:spacing w:after="0" w:line="240" w:lineRule="auto"/>
+        <w:ind w:left="1080"/>
         <w:jc w:val="both"/>
         <w:rPr>
           <w:rFonts w:ascii="Times New Roman" w:hAnsi="Times New Roman"/>
@@ -859,11 +1281,10 @@
       <w:pPr>
         <w:numPr>
           <w:ilvl w:val="0"/>
-          <w:numId w:val="4"/>
+          <w:numId w:val="11"/>
         </w:numPr>
-        <w:spacing w:after="0" w:line="360" w:lineRule="auto"/>
-        <w:ind w:left="0" w:firstLine="0"/>
-        <w:contextualSpacing/>
+        <w:spacing w:after="0" w:line="240" w:lineRule="auto"/>
+        <w:ind w:left="1080"/>
         <w:jc w:val="both"/>
         <w:rPr>
           <w:rFonts w:ascii="Times New Roman" w:hAnsi="Times New Roman"/>
@@ -884,60 +1305,31 @@
     </w:p>
     <w:p>
       <w:pPr>
-        <w:spacing w:after="0" w:line="360" w:lineRule="auto"/>
-        <w:contextualSpacing/>
-        <w:jc w:val="both"/>
-        <w:rPr>
-          <w:rFonts w:ascii="Times New Roman" w:hAnsi="Times New Roman"/>
-          <w:color w:val="000000"/>
-          <w:sz w:val="24"/>
-          <w:szCs w:val="24"/>
-        </w:rPr>
-      </w:pPr>
-    </w:p>
-    <w:p>
-      <w:pPr>
-        <w:spacing w:after="0" w:line="360" w:lineRule="auto"/>
-        <w:contextualSpacing/>
-        <w:jc w:val="both"/>
-        <w:rPr>
-          <w:rFonts w:ascii="Times New Roman" w:hAnsi="Times New Roman"/>
-          <w:color w:val="000000"/>
-          <w:sz w:val="24"/>
-          <w:szCs w:val="24"/>
-        </w:rPr>
-      </w:pPr>
-    </w:p>
-    <w:p>
-      <w:pPr>
-        <w:spacing w:after="0" w:line="360" w:lineRule="auto"/>
-        <w:contextualSpacing/>
-        <w:jc w:val="both"/>
-        <w:rPr>
-          <w:rFonts w:ascii="Times New Roman" w:hAnsi="Times New Roman"/>
-          <w:color w:val="000000"/>
-          <w:sz w:val="24"/>
-          <w:szCs w:val="24"/>
-        </w:rPr>
-      </w:pPr>
-    </w:p>
-    <w:p>
-      <w:pPr>
-        <w:spacing w:after="0" w:line="360" w:lineRule="auto"/>
-        <w:contextualSpacing/>
-        <w:jc w:val="both"/>
-        <w:rPr>
-          <w:rFonts w:ascii="Times New Roman" w:hAnsi="Times New Roman"/>
-          <w:color w:val="000000"/>
-          <w:sz w:val="24"/>
-          <w:szCs w:val="24"/>
-        </w:rPr>
-      </w:pPr>
-    </w:p>
-    <w:p>
-      <w:pPr>
-        <w:spacing w:after="0" w:line="360" w:lineRule="auto"/>
-        <w:contextualSpacing/>
+        <w:spacing w:after="0" w:line="240" w:lineRule="auto"/>
+        <w:jc w:val="both"/>
+        <w:rPr>
+          <w:rFonts w:ascii="Times New Roman" w:hAnsi="Times New Roman"/>
+          <w:color w:val="000000"/>
+          <w:sz w:val="24"/>
+          <w:szCs w:val="24"/>
+        </w:rPr>
+      </w:pPr>
+    </w:p>
+    <w:p>
+      <w:pPr>
+        <w:spacing w:after="0" w:line="240" w:lineRule="auto"/>
+        <w:jc w:val="both"/>
+        <w:rPr>
+          <w:rFonts w:ascii="Times New Roman" w:hAnsi="Times New Roman"/>
+          <w:color w:val="000000"/>
+          <w:sz w:val="24"/>
+          <w:szCs w:val="24"/>
+        </w:rPr>
+      </w:pPr>
+    </w:p>
+    <w:p>
+      <w:pPr>
+        <w:spacing w:after="0" w:line="240" w:lineRule="auto"/>
         <w:jc w:val="center"/>
         <w:rPr>
           <w:rFonts w:ascii="Times New Roman" w:hAnsi="Times New Roman"/>
@@ -953,7 +1345,16 @@
           <w:sz w:val="24"/>
           <w:szCs w:val="24"/>
         </w:rPr>
-        <w:t>Table 6.1.1 Comparison between GUI and NON-GUI</w:t>
+        <w:t>Table 5</w:t>
+      </w:r>
+      <w:r>
+        <w:rPr>
+          <w:rFonts w:ascii="Times New Roman" w:hAnsi="Times New Roman"/>
+          <w:color w:val="000000"/>
+          <w:sz w:val="24"/>
+          <w:szCs w:val="24"/>
+        </w:rPr>
+        <w:t>.1.1 Comparison between GUI and NON-GUI</w:t>
       </w:r>
     </w:p>
     <w:tbl>
@@ -977,8 +1378,7 @@
           </w:tcPr>
           <w:p>
             <w:pPr>
-              <w:spacing w:after="0" w:line="360" w:lineRule="auto"/>
-              <w:contextualSpacing/>
+              <w:spacing w:after="0" w:line="240" w:lineRule="auto"/>
               <w:jc w:val="center"/>
               <w:rPr>
                 <w:rFonts w:ascii="Times New Roman" w:hAnsi="Times New Roman"/>
@@ -1010,8 +1410,7 @@
           </w:tcPr>
           <w:p>
             <w:pPr>
-              <w:spacing w:after="0" w:line="360" w:lineRule="auto"/>
-              <w:contextualSpacing/>
+              <w:spacing w:after="0" w:line="240" w:lineRule="auto"/>
               <w:jc w:val="center"/>
               <w:rPr>
                 <w:rFonts w:ascii="Times New Roman" w:hAnsi="Times New Roman"/>
@@ -1045,8 +1444,7 @@
           </w:tcPr>
           <w:p>
             <w:pPr>
-              <w:spacing w:after="0" w:line="360" w:lineRule="auto"/>
-              <w:contextualSpacing/>
+              <w:spacing w:after="0" w:line="240" w:lineRule="auto"/>
               <w:jc w:val="both"/>
               <w:rPr>
                 <w:rFonts w:ascii="Times New Roman" w:hAnsi="Times New Roman"/>
@@ -1074,8 +1472,7 @@
           </w:tcPr>
           <w:p>
             <w:pPr>
-              <w:spacing w:after="0" w:line="360" w:lineRule="auto"/>
-              <w:contextualSpacing/>
+              <w:spacing w:after="0" w:line="240" w:lineRule="auto"/>
               <w:jc w:val="both"/>
               <w:rPr>
                 <w:rFonts w:ascii="Times New Roman" w:hAnsi="Times New Roman"/>
@@ -1103,8 +1500,7 @@
           </w:tcPr>
           <w:p>
             <w:pPr>
-              <w:spacing w:after="0" w:line="360" w:lineRule="auto"/>
-              <w:contextualSpacing/>
+              <w:spacing w:after="0" w:line="240" w:lineRule="auto"/>
               <w:jc w:val="both"/>
               <w:rPr>
                 <w:rFonts w:ascii="Times New Roman" w:hAnsi="Times New Roman"/>
@@ -1132,8 +1528,7 @@
           </w:tcPr>
           <w:p>
             <w:pPr>
-              <w:spacing w:after="0" w:line="360" w:lineRule="auto"/>
-              <w:contextualSpacing/>
+              <w:spacing w:after="0" w:line="240" w:lineRule="auto"/>
               <w:jc w:val="both"/>
               <w:rPr>
                 <w:rFonts w:ascii="Times New Roman" w:hAnsi="Times New Roman"/>
@@ -1161,8 +1556,7 @@
           </w:tcPr>
           <w:p>
             <w:pPr>
-              <w:spacing w:after="0" w:line="360" w:lineRule="auto"/>
-              <w:contextualSpacing/>
+              <w:spacing w:after="0" w:line="240" w:lineRule="auto"/>
               <w:jc w:val="both"/>
               <w:rPr>
                 <w:rFonts w:ascii="Times New Roman" w:hAnsi="Times New Roman"/>
@@ -1190,8 +1584,7 @@
           </w:tcPr>
           <w:p>
             <w:pPr>
-              <w:spacing w:after="0" w:line="360" w:lineRule="auto"/>
-              <w:contextualSpacing/>
+              <w:spacing w:after="0" w:line="240" w:lineRule="auto"/>
               <w:jc w:val="both"/>
               <w:rPr>
                 <w:rFonts w:ascii="Times New Roman" w:hAnsi="Times New Roman"/>
@@ -1219,8 +1612,7 @@
           </w:tcPr>
           <w:p>
             <w:pPr>
-              <w:spacing w:after="0" w:line="360" w:lineRule="auto"/>
-              <w:contextualSpacing/>
+              <w:spacing w:after="0" w:line="240" w:lineRule="auto"/>
               <w:jc w:val="both"/>
               <w:rPr>
                 <w:rFonts w:ascii="Times New Roman" w:hAnsi="Times New Roman"/>
@@ -1248,8 +1640,7 @@
           </w:tcPr>
           <w:p>
             <w:pPr>
-              <w:spacing w:after="0" w:line="360" w:lineRule="auto"/>
-              <w:contextualSpacing/>
+              <w:spacing w:after="0" w:line="240" w:lineRule="auto"/>
               <w:jc w:val="both"/>
               <w:rPr>
                 <w:rFonts w:ascii="Times New Roman" w:hAnsi="Times New Roman"/>
@@ -1273,34 +1664,31 @@
     </w:tbl>
     <w:p>
       <w:pPr>
-        <w:spacing w:after="0" w:line="360" w:lineRule="auto"/>
-        <w:contextualSpacing/>
-        <w:jc w:val="both"/>
-        <w:rPr>
-          <w:rFonts w:ascii="Times New Roman" w:hAnsi="Times New Roman"/>
-          <w:color w:val="000000"/>
-          <w:sz w:val="24"/>
-          <w:szCs w:val="24"/>
-        </w:rPr>
-      </w:pPr>
-    </w:p>
-    <w:p>
-      <w:pPr>
-        <w:spacing w:after="0" w:line="360" w:lineRule="auto"/>
-        <w:contextualSpacing/>
-        <w:jc w:val="both"/>
-        <w:rPr>
-          <w:rFonts w:ascii="Times New Roman" w:hAnsi="Times New Roman"/>
-          <w:color w:val="000000"/>
-          <w:sz w:val="24"/>
-          <w:szCs w:val="24"/>
-        </w:rPr>
-      </w:pPr>
-    </w:p>
-    <w:p>
-      <w:pPr>
-        <w:spacing w:after="0" w:line="360" w:lineRule="auto"/>
-        <w:contextualSpacing/>
+        <w:spacing w:after="0" w:line="240" w:lineRule="auto"/>
+        <w:jc w:val="both"/>
+        <w:rPr>
+          <w:rFonts w:ascii="Times New Roman" w:hAnsi="Times New Roman"/>
+          <w:color w:val="000000"/>
+          <w:sz w:val="24"/>
+          <w:szCs w:val="24"/>
+        </w:rPr>
+      </w:pPr>
+    </w:p>
+    <w:p>
+      <w:pPr>
+        <w:spacing w:after="0" w:line="240" w:lineRule="auto"/>
+        <w:jc w:val="both"/>
+        <w:rPr>
+          <w:rFonts w:ascii="Times New Roman" w:hAnsi="Times New Roman"/>
+          <w:color w:val="000000"/>
+          <w:sz w:val="24"/>
+          <w:szCs w:val="24"/>
+        </w:rPr>
+      </w:pPr>
+    </w:p>
+    <w:p>
+      <w:pPr>
+        <w:spacing w:after="0" w:line="240" w:lineRule="auto"/>
         <w:jc w:val="center"/>
         <w:rPr>
           <w:rFonts w:ascii="Times New Roman" w:hAnsi="Times New Roman"/>
@@ -1316,7 +1704,16 @@
           <w:sz w:val="24"/>
           <w:szCs w:val="24"/>
         </w:rPr>
-        <w:t>Table 6.1.2 Comparison between Single user and Multi User</w:t>
+        <w:t>Table 5</w:t>
+      </w:r>
+      <w:r>
+        <w:rPr>
+          <w:rFonts w:ascii="Times New Roman" w:hAnsi="Times New Roman"/>
+          <w:color w:val="000000"/>
+          <w:sz w:val="24"/>
+          <w:szCs w:val="24"/>
+        </w:rPr>
+        <w:t>.1.2 Comparison between Single user and Multi User</w:t>
       </w:r>
     </w:p>
     <w:tbl>
@@ -1336,7 +1733,7 @@
           </w:tcPr>
           <w:p>
             <w:pPr>
-              <w:spacing w:after="0" w:line="360" w:lineRule="auto"/>
+              <w:spacing w:after="0" w:line="240" w:lineRule="auto"/>
               <w:jc w:val="center"/>
               <w:rPr>
                 <w:rFonts w:ascii="Times New Roman" w:hAnsi="Times New Roman"/>
@@ -1368,7 +1765,7 @@
           </w:tcPr>
           <w:p>
             <w:pPr>
-              <w:spacing w:after="0" w:line="360" w:lineRule="auto"/>
+              <w:spacing w:after="0" w:line="240" w:lineRule="auto"/>
               <w:jc w:val="center"/>
               <w:rPr>
                 <w:rFonts w:ascii="Times New Roman" w:hAnsi="Times New Roman"/>
@@ -1402,7 +1799,7 @@
           </w:tcPr>
           <w:p>
             <w:pPr>
-              <w:spacing w:after="0" w:line="360" w:lineRule="auto"/>
+              <w:spacing w:after="0" w:line="240" w:lineRule="auto"/>
               <w:jc w:val="both"/>
               <w:rPr>
                 <w:rFonts w:ascii="Times New Roman" w:hAnsi="Times New Roman"/>
@@ -1430,7 +1827,7 @@
           </w:tcPr>
           <w:p>
             <w:pPr>
-              <w:spacing w:after="0" w:line="360" w:lineRule="auto"/>
+              <w:spacing w:after="0" w:line="240" w:lineRule="auto"/>
               <w:jc w:val="both"/>
               <w:rPr>
                 <w:rFonts w:ascii="Times New Roman" w:hAnsi="Times New Roman"/>
@@ -1454,19 +1851,19 @@
     </w:tbl>
     <w:p>
       <w:pPr>
-        <w:spacing w:after="0" w:line="360" w:lineRule="auto"/>
-        <w:jc w:val="both"/>
-        <w:rPr>
-          <w:rFonts w:ascii="Times New Roman" w:hAnsi="Times New Roman"/>
-          <w:color w:val="000000"/>
-          <w:sz w:val="24"/>
-          <w:szCs w:val="24"/>
-        </w:rPr>
-      </w:pPr>
-    </w:p>
-    <w:p>
-      <w:pPr>
-        <w:spacing w:after="0" w:line="360" w:lineRule="auto"/>
+        <w:spacing w:after="0" w:line="240" w:lineRule="auto"/>
+        <w:jc w:val="both"/>
+        <w:rPr>
+          <w:rFonts w:ascii="Times New Roman" w:hAnsi="Times New Roman"/>
+          <w:color w:val="000000"/>
+          <w:sz w:val="24"/>
+          <w:szCs w:val="24"/>
+        </w:rPr>
+      </w:pPr>
+    </w:p>
+    <w:p>
+      <w:pPr>
+        <w:spacing w:after="0" w:line="240" w:lineRule="auto"/>
         <w:ind w:firstLine="720"/>
         <w:jc w:val="both"/>
         <w:rPr>
@@ -1511,8 +1908,9 @@
           <w:tab w:val="left" w:pos="270"/>
           <w:tab w:val="left" w:pos="1080"/>
         </w:tabs>
-        <w:spacing w:after="0" w:line="360" w:lineRule="auto"/>
+        <w:spacing w:after="0" w:line="240" w:lineRule="auto"/>
         <w:ind w:left="0"/>
+        <w:contextualSpacing w:val="0"/>
         <w:jc w:val="both"/>
         <w:rPr>
           <w:rFonts w:ascii="Times New Roman" w:hAnsi="Times New Roman"/>
@@ -1528,59 +1926,9 @@
           <w:tab w:val="left" w:pos="270"/>
           <w:tab w:val="left" w:pos="1080"/>
         </w:tabs>
-        <w:spacing w:after="0" w:line="360" w:lineRule="auto"/>
+        <w:spacing w:after="0" w:line="240" w:lineRule="auto"/>
         <w:ind w:left="0"/>
-        <w:jc w:val="both"/>
-        <w:rPr>
-          <w:rFonts w:ascii="Times New Roman" w:hAnsi="Times New Roman"/>
-          <w:sz w:val="24"/>
-          <w:szCs w:val="24"/>
-        </w:rPr>
-      </w:pPr>
-    </w:p>
-    <w:p>
-      <w:pPr>
-        <w:pStyle w:val="ListParagraph"/>
-        <w:tabs>
-          <w:tab w:val="left" w:pos="270"/>
-          <w:tab w:val="left" w:pos="1080"/>
-        </w:tabs>
-        <w:spacing w:after="0" w:line="360" w:lineRule="auto"/>
-        <w:ind w:left="0"/>
-        <w:jc w:val="both"/>
-        <w:rPr>
-          <w:rFonts w:ascii="Times New Roman" w:hAnsi="Times New Roman"/>
-          <w:sz w:val="24"/>
-          <w:szCs w:val="24"/>
-        </w:rPr>
-      </w:pPr>
-    </w:p>
-    <w:p>
-      <w:pPr>
-        <w:pStyle w:val="ListParagraph"/>
-        <w:tabs>
-          <w:tab w:val="left" w:pos="270"/>
-          <w:tab w:val="left" w:pos="1080"/>
-        </w:tabs>
-        <w:spacing w:after="0" w:line="360" w:lineRule="auto"/>
-        <w:ind w:left="0"/>
-        <w:jc w:val="both"/>
-        <w:rPr>
-          <w:rFonts w:ascii="Times New Roman" w:hAnsi="Times New Roman"/>
-          <w:sz w:val="24"/>
-          <w:szCs w:val="24"/>
-        </w:rPr>
-      </w:pPr>
-    </w:p>
-    <w:p>
-      <w:pPr>
-        <w:pStyle w:val="ListParagraph"/>
-        <w:tabs>
-          <w:tab w:val="left" w:pos="270"/>
-          <w:tab w:val="left" w:pos="1080"/>
-        </w:tabs>
-        <w:spacing w:after="0" w:line="360" w:lineRule="auto"/>
-        <w:ind w:left="0"/>
+        <w:contextualSpacing w:val="0"/>
         <w:jc w:val="both"/>
         <w:rPr>
           <w:rFonts w:ascii="Times New Roman" w:hAnsi="Times New Roman"/>
@@ -1600,7 +1948,7 @@
           <w:tab w:val="left" w:pos="540"/>
           <w:tab w:val="left" w:pos="1080"/>
         </w:tabs>
-        <w:spacing w:after="0" w:line="360" w:lineRule="auto"/>
+        <w:spacing w:after="0" w:line="240" w:lineRule="auto"/>
         <w:ind w:left="0" w:firstLine="0"/>
         <w:jc w:val="both"/>
         <w:rPr>
@@ -1631,7 +1979,7 @@
           <w:tab w:val="left" w:pos="540"/>
           <w:tab w:val="left" w:pos="1080"/>
         </w:tabs>
-        <w:spacing w:after="0" w:line="360" w:lineRule="auto"/>
+        <w:spacing w:after="0" w:line="240" w:lineRule="auto"/>
         <w:jc w:val="both"/>
         <w:rPr>
           <w:rFonts w:ascii="Times New Roman" w:eastAsia="Calibri" w:hAnsi="Times New Roman"/>
@@ -1655,7 +2003,7 @@
           <w:tab w:val="left" w:pos="1260"/>
           <w:tab w:val="left" w:pos="2160"/>
         </w:tabs>
-        <w:spacing w:after="0" w:line="360" w:lineRule="auto"/>
+        <w:spacing w:after="0" w:line="240" w:lineRule="auto"/>
         <w:ind w:left="0" w:firstLine="0"/>
         <w:jc w:val="both"/>
         <w:rPr>
@@ -1681,7 +2029,27 @@
     </w:p>
     <w:p>
       <w:pPr>
-        <w:spacing w:after="0" w:line="360" w:lineRule="auto"/>
+        <w:tabs>
+          <w:tab w:val="left" w:pos="360"/>
+          <w:tab w:val="left" w:pos="720"/>
+          <w:tab w:val="left" w:pos="1260"/>
+          <w:tab w:val="left" w:pos="2160"/>
+        </w:tabs>
+        <w:spacing w:after="0" w:line="240" w:lineRule="auto"/>
+        <w:jc w:val="both"/>
+        <w:rPr>
+          <w:rFonts w:ascii="Times New Roman" w:eastAsia="Calibri" w:hAnsi="Times New Roman"/>
+          <w:b/>
+          <w:bCs/>
+          <w:color w:val="000000"/>
+          <w:sz w:val="24"/>
+          <w:szCs w:val="24"/>
+        </w:rPr>
+      </w:pPr>
+    </w:p>
+    <w:p>
+      <w:pPr>
+        <w:spacing w:after="0" w:line="240" w:lineRule="auto"/>
         <w:ind w:firstLine="720"/>
         <w:jc w:val="both"/>
         <w:rPr>
@@ -2146,7 +2514,7 @@
     </w:p>
     <w:p>
       <w:pPr>
-        <w:spacing w:after="0" w:line="360" w:lineRule="auto"/>
+        <w:spacing w:after="0" w:line="240" w:lineRule="auto"/>
         <w:jc w:val="both"/>
         <w:rPr>
           <w:rFonts w:ascii="Times New Roman" w:hAnsi="Times New Roman"/>
@@ -2159,7 +2527,7 @@
     </w:p>
     <w:p>
       <w:pPr>
-        <w:spacing w:after="0" w:line="360" w:lineRule="auto"/>
+        <w:spacing w:after="0" w:line="240" w:lineRule="auto"/>
         <w:jc w:val="both"/>
         <w:rPr>
           <w:rFonts w:ascii="Times New Roman" w:hAnsi="Times New Roman"/>
@@ -2194,7 +2562,7 @@
                     </pic:cNvPicPr>
                   </pic:nvPicPr>
                   <pic:blipFill>
-                    <a:blip r:embed="rId6">
+                    <a:blip r:embed="rId8">
                       <a:extLst>
                         <a:ext uri="{28A0092B-C50C-407E-A947-70E740481C1C}">
                           <a14:useLocalDpi xmlns:a14="http://schemas.microsoft.com/office/drawing/2010/main" val="0"/>
@@ -2228,7 +2596,7 @@
     </w:p>
     <w:p>
       <w:pPr>
-        <w:spacing w:after="0" w:line="360" w:lineRule="auto"/>
+        <w:spacing w:after="0" w:line="240" w:lineRule="auto"/>
         <w:jc w:val="center"/>
         <w:rPr>
           <w:rFonts w:ascii="Times New Roman" w:hAnsi="Times New Roman"/>
@@ -2251,7 +2619,7 @@
       <w:pPr>
         <w:pStyle w:val="NormalWeb"/>
         <w:shd w:val="clear" w:color="auto" w:fill="FFFFFF"/>
-        <w:spacing w:before="0" w:beforeAutospacing="0" w:after="0" w:afterAutospacing="0" w:line="360" w:lineRule="auto"/>
+        <w:spacing w:before="0" w:beforeAutospacing="0" w:after="0" w:afterAutospacing="0"/>
         <w:ind w:firstLine="720"/>
         <w:jc w:val="both"/>
         <w:rPr>
@@ -2276,21 +2644,7 @@
           <w:rFonts w:eastAsia="Malgun Gothic"/>
           <w:color w:val="000000"/>
         </w:rPr>
-        <w:t xml:space="preserve">integrated development </w:t>
-      </w:r>
-      <w:r>
-        <w:rPr>
-          <w:rFonts w:eastAsia="Malgun Gothic"/>
-          <w:color w:val="000000"/>
-        </w:rPr>
-        <w:t>e</w:t>
-      </w:r>
-      <w:r>
-        <w:rPr>
-          <w:rFonts w:eastAsia="Malgun Gothic"/>
-          <w:color w:val="000000"/>
-        </w:rPr>
-        <w:t>nvironment</w:t>
+        <w:t>integrated development environment</w:t>
       </w:r>
       <w:r>
         <w:rPr>
@@ -2350,7 +2704,7 @@
       <w:pPr>
         <w:pStyle w:val="NormalWeb"/>
         <w:shd w:val="clear" w:color="auto" w:fill="FFFFFF"/>
-        <w:spacing w:before="0" w:beforeAutospacing="0" w:after="0" w:afterAutospacing="0" w:line="360" w:lineRule="auto"/>
+        <w:spacing w:before="0" w:beforeAutospacing="0" w:after="0" w:afterAutospacing="0"/>
         <w:jc w:val="both"/>
         <w:rPr>
           <w:color w:val="000000"/>
@@ -2361,40 +2715,7 @@
       <w:pPr>
         <w:pStyle w:val="NormalWeb"/>
         <w:shd w:val="clear" w:color="auto" w:fill="FFFFFF"/>
-        <w:spacing w:before="0" w:beforeAutospacing="0" w:after="0" w:afterAutospacing="0" w:line="360" w:lineRule="auto"/>
-        <w:jc w:val="both"/>
-        <w:rPr>
-          <w:color w:val="000000"/>
-        </w:rPr>
-      </w:pPr>
-    </w:p>
-    <w:p>
-      <w:pPr>
-        <w:pStyle w:val="NormalWeb"/>
-        <w:shd w:val="clear" w:color="auto" w:fill="FFFFFF"/>
-        <w:spacing w:before="0" w:beforeAutospacing="0" w:after="0" w:afterAutospacing="0" w:line="360" w:lineRule="auto"/>
-        <w:jc w:val="both"/>
-        <w:rPr>
-          <w:color w:val="000000"/>
-        </w:rPr>
-      </w:pPr>
-    </w:p>
-    <w:p>
-      <w:pPr>
-        <w:pStyle w:val="NormalWeb"/>
-        <w:shd w:val="clear" w:color="auto" w:fill="FFFFFF"/>
-        <w:spacing w:before="0" w:beforeAutospacing="0" w:after="0" w:afterAutospacing="0" w:line="360" w:lineRule="auto"/>
-        <w:jc w:val="both"/>
-        <w:rPr>
-          <w:color w:val="000000"/>
-        </w:rPr>
-      </w:pPr>
-    </w:p>
-    <w:p>
-      <w:pPr>
-        <w:pStyle w:val="NormalWeb"/>
-        <w:shd w:val="clear" w:color="auto" w:fill="FFFFFF"/>
-        <w:spacing w:before="0" w:beforeAutospacing="0" w:after="0" w:afterAutospacing="0" w:line="360" w:lineRule="auto"/>
+        <w:spacing w:before="0" w:beforeAutospacing="0" w:after="0" w:afterAutospacing="0"/>
         <w:jc w:val="both"/>
         <w:rPr>
           <w:color w:val="000000"/>
@@ -2411,7 +2732,7 @@
           <w:tab w:val="left" w:pos="720"/>
           <w:tab w:val="left" w:pos="2160"/>
         </w:tabs>
-        <w:spacing w:after="0" w:line="360" w:lineRule="auto"/>
+        <w:spacing w:after="0" w:line="240" w:lineRule="auto"/>
         <w:ind w:left="0" w:firstLine="0"/>
         <w:jc w:val="both"/>
         <w:rPr>
@@ -2437,9 +2758,27 @@
     </w:p>
     <w:p>
       <w:pPr>
+        <w:tabs>
+          <w:tab w:val="left" w:pos="720"/>
+          <w:tab w:val="left" w:pos="2160"/>
+        </w:tabs>
+        <w:spacing w:after="0" w:line="240" w:lineRule="auto"/>
+        <w:jc w:val="both"/>
+        <w:rPr>
+          <w:rFonts w:ascii="Times New Roman" w:eastAsia="Calibri" w:hAnsi="Times New Roman"/>
+          <w:b/>
+          <w:bCs/>
+          <w:color w:val="000000"/>
+          <w:sz w:val="24"/>
+          <w:szCs w:val="24"/>
+        </w:rPr>
+      </w:pPr>
+    </w:p>
+    <w:p>
+      <w:pPr>
         <w:pStyle w:val="NormalWeb"/>
         <w:shd w:val="clear" w:color="auto" w:fill="FFFFFF"/>
-        <w:spacing w:before="0" w:beforeAutospacing="0" w:after="0" w:afterAutospacing="0" w:line="360" w:lineRule="auto"/>
+        <w:spacing w:before="0" w:beforeAutospacing="0" w:after="0" w:afterAutospacing="0"/>
         <w:ind w:firstLine="720"/>
         <w:jc w:val="both"/>
         <w:rPr>
@@ -2792,7 +3131,7 @@
       <w:pPr>
         <w:pStyle w:val="NormalWeb"/>
         <w:shd w:val="clear" w:color="auto" w:fill="FFFFFF"/>
-        <w:spacing w:before="0" w:beforeAutospacing="0" w:after="0" w:afterAutospacing="0" w:line="360" w:lineRule="auto"/>
+        <w:spacing w:before="0" w:beforeAutospacing="0" w:after="0" w:afterAutospacing="0"/>
         <w:jc w:val="both"/>
         <w:rPr>
           <w:color w:val="000000"/>
@@ -2803,7 +3142,7 @@
       <w:pPr>
         <w:pStyle w:val="NormalWeb"/>
         <w:shd w:val="clear" w:color="auto" w:fill="FFFFFF"/>
-        <w:spacing w:before="0" w:beforeAutospacing="0" w:after="0" w:afterAutospacing="0" w:line="360" w:lineRule="auto"/>
+        <w:spacing w:before="0" w:beforeAutospacing="0" w:after="0" w:afterAutospacing="0"/>
         <w:ind w:firstLine="720"/>
         <w:jc w:val="both"/>
         <w:rPr>
@@ -2967,7 +3306,7 @@
       <w:pPr>
         <w:pStyle w:val="NormalWeb"/>
         <w:shd w:val="clear" w:color="auto" w:fill="FFFFFF"/>
-        <w:spacing w:before="0" w:beforeAutospacing="0" w:after="0" w:afterAutospacing="0" w:line="360" w:lineRule="auto"/>
+        <w:spacing w:before="0" w:beforeAutospacing="0" w:after="0" w:afterAutospacing="0"/>
         <w:jc w:val="both"/>
         <w:rPr>
           <w:color w:val="000000"/>
@@ -2978,7 +3317,7 @@
       <w:pPr>
         <w:pStyle w:val="NormalWeb"/>
         <w:shd w:val="clear" w:color="auto" w:fill="FFFFFF"/>
-        <w:spacing w:before="0" w:beforeAutospacing="0" w:after="0" w:afterAutospacing="0" w:line="360" w:lineRule="auto"/>
+        <w:spacing w:before="0" w:beforeAutospacing="0" w:after="0" w:afterAutospacing="0"/>
         <w:jc w:val="center"/>
         <w:rPr>
           <w:color w:val="000000"/>
@@ -3007,7 +3346,7 @@
                     </pic:cNvPicPr>
                   </pic:nvPicPr>
                   <pic:blipFill>
-                    <a:blip r:embed="rId7">
+                    <a:blip r:embed="rId9">
                       <a:extLst>
                         <a:ext uri="{28A0092B-C50C-407E-A947-70E740481C1C}">
                           <a14:useLocalDpi xmlns:a14="http://schemas.microsoft.com/office/drawing/2010/main" val="0"/>
@@ -3049,7 +3388,7 @@
       <w:pPr>
         <w:pStyle w:val="NormalWeb"/>
         <w:shd w:val="clear" w:color="auto" w:fill="FFFFFF"/>
-        <w:spacing w:before="0" w:beforeAutospacing="0" w:after="0" w:afterAutospacing="0" w:line="360" w:lineRule="auto"/>
+        <w:spacing w:before="0" w:beforeAutospacing="0" w:after="0" w:afterAutospacing="0"/>
         <w:ind w:firstLine="720"/>
         <w:jc w:val="both"/>
         <w:rPr>
@@ -3141,7 +3480,7 @@
       <w:pPr>
         <w:pStyle w:val="NormalWeb"/>
         <w:shd w:val="clear" w:color="auto" w:fill="FFFFFF"/>
-        <w:spacing w:before="0" w:beforeAutospacing="0" w:after="0" w:afterAutospacing="0" w:line="360" w:lineRule="auto"/>
+        <w:spacing w:before="0" w:beforeAutospacing="0" w:after="0" w:afterAutospacing="0"/>
         <w:jc w:val="both"/>
         <w:rPr>
           <w:color w:val="000000"/>
@@ -3152,111 +3491,133 @@
       <w:pPr>
         <w:pStyle w:val="NormalWeb"/>
         <w:shd w:val="clear" w:color="auto" w:fill="FFFFFF"/>
-        <w:spacing w:before="0" w:beforeAutospacing="0" w:after="0" w:afterAutospacing="0" w:line="360" w:lineRule="auto"/>
-        <w:ind w:firstLine="720"/>
-        <w:jc w:val="both"/>
-        <w:rPr>
-          <w:color w:val="000000"/>
-        </w:rPr>
-      </w:pPr>
-      <w:r>
-        <w:rPr>
-          <w:color w:val="000000"/>
-        </w:rPr>
-        <w:t>In iOS, there are four</w:t>
-      </w:r>
-      <w:r>
-        <w:rPr>
-          <w:rStyle w:val="apple-converted-space"/>
-          <w:color w:val="000000"/>
-        </w:rPr>
-        <w:t> </w:t>
-      </w:r>
-      <w:r>
-        <w:rPr>
-          <w:rFonts w:eastAsia="Malgun Gothic"/>
-          <w:color w:val="000000"/>
-        </w:rPr>
-        <w:t>abstraction layers</w:t>
-      </w:r>
-      <w:r>
-        <w:rPr>
-          <w:color w:val="000000"/>
-        </w:rPr>
-        <w:t>: the Core OS layer, the</w:t>
-      </w:r>
-      <w:r>
-        <w:rPr>
-          <w:rStyle w:val="apple-converted-space"/>
-          <w:color w:val="000000"/>
-        </w:rPr>
-        <w:t> </w:t>
-      </w:r>
-      <w:r>
-        <w:rPr>
-          <w:rFonts w:eastAsia="Malgun Gothic"/>
-          <w:color w:val="000000"/>
-        </w:rPr>
-        <w:t>Core Services</w:t>
-      </w:r>
-      <w:r>
-        <w:rPr>
-          <w:rStyle w:val="apple-converted-space"/>
-          <w:color w:val="000000"/>
-        </w:rPr>
-        <w:t> </w:t>
-      </w:r>
-      <w:r>
-        <w:rPr>
-          <w:color w:val="000000"/>
-        </w:rPr>
-        <w:t>layer, the Media layer, and the</w:t>
-      </w:r>
-      <w:r>
-        <w:rPr>
-          <w:rStyle w:val="apple-converted-space"/>
-          <w:color w:val="000000"/>
-        </w:rPr>
-        <w:t> </w:t>
-      </w:r>
-      <w:r>
-        <w:rPr>
-          <w:rFonts w:eastAsia="Malgun Gothic"/>
-          <w:color w:val="000000"/>
-        </w:rPr>
-        <w:t>Cocoa Touch</w:t>
-      </w:r>
-      <w:r>
-        <w:rPr>
-          <w:rStyle w:val="apple-converted-space"/>
-          <w:color w:val="000000"/>
-        </w:rPr>
-        <w:t> </w:t>
-      </w:r>
-      <w:r>
-        <w:rPr>
-          <w:color w:val="000000"/>
-        </w:rPr>
-        <w:t>layer. The current version of the operating system (iOS 6.1.2) dedicates 1-1.5 GB of the device's flash memory for the system partition, using roughly 800 MB of that partition (varying by model) for iOS itself.</w:t>
-      </w:r>
-      <w:r>
-        <w:rPr>
-          <w:color w:val="000000"/>
-        </w:rPr>
-        <w:t xml:space="preserve"> </w:t>
-      </w:r>
-      <w:r>
-        <w:rPr>
-          <w:color w:val="000000"/>
-        </w:rPr>
-        <w:t>iOS currently runs on iPhone, iPad, iPod touch and Apple TV.</w:t>
-      </w:r>
+        <w:spacing w:before="0" w:beforeAutospacing="0" w:after="0" w:afterAutospacing="0"/>
+        <w:jc w:val="both"/>
+        <w:rPr>
+          <w:color w:val="000000"/>
+        </w:rPr>
+      </w:pPr>
     </w:p>
     <w:p>
       <w:pPr>
         <w:pStyle w:val="NormalWeb"/>
         <w:shd w:val="clear" w:color="auto" w:fill="FFFFFF"/>
-        <w:spacing w:before="0" w:beforeAutospacing="0" w:after="0" w:afterAutospacing="0" w:line="360" w:lineRule="auto"/>
+        <w:spacing w:before="0" w:beforeAutospacing="0" w:after="0" w:afterAutospacing="0"/>
+        <w:ind w:firstLine="720"/>
+        <w:jc w:val="both"/>
+        <w:rPr>
+          <w:color w:val="000000"/>
+        </w:rPr>
+      </w:pPr>
+      <w:r>
+        <w:rPr>
+          <w:color w:val="000000"/>
+        </w:rPr>
+        <w:t>In iOS, there are four</w:t>
+      </w:r>
+      <w:r>
+        <w:rPr>
+          <w:rStyle w:val="apple-converted-space"/>
+          <w:color w:val="000000"/>
+        </w:rPr>
+        <w:t> </w:t>
+      </w:r>
+      <w:r>
+        <w:rPr>
+          <w:rFonts w:eastAsia="Malgun Gothic"/>
+          <w:color w:val="000000"/>
+        </w:rPr>
+        <w:t>abstraction layers</w:t>
+      </w:r>
+      <w:r>
+        <w:rPr>
+          <w:color w:val="000000"/>
+        </w:rPr>
+        <w:t>: the Core OS layer, the</w:t>
+      </w:r>
+      <w:r>
+        <w:rPr>
+          <w:rStyle w:val="apple-converted-space"/>
+          <w:color w:val="000000"/>
+        </w:rPr>
+        <w:t> </w:t>
+      </w:r>
+      <w:r>
+        <w:rPr>
+          <w:rFonts w:eastAsia="Malgun Gothic"/>
+          <w:color w:val="000000"/>
+        </w:rPr>
+        <w:t>Core Services</w:t>
+      </w:r>
+      <w:r>
+        <w:rPr>
+          <w:rStyle w:val="apple-converted-space"/>
+          <w:color w:val="000000"/>
+        </w:rPr>
+        <w:t> </w:t>
+      </w:r>
+      <w:r>
+        <w:rPr>
+          <w:color w:val="000000"/>
+        </w:rPr>
+        <w:t>layer, the Media layer, and the</w:t>
+      </w:r>
+      <w:r>
+        <w:rPr>
+          <w:rStyle w:val="apple-converted-space"/>
+          <w:color w:val="000000"/>
+        </w:rPr>
+        <w:t> </w:t>
+      </w:r>
+      <w:r>
+        <w:rPr>
+          <w:rFonts w:eastAsia="Malgun Gothic"/>
+          <w:color w:val="000000"/>
+        </w:rPr>
+        <w:t>Cocoa Touch</w:t>
+      </w:r>
+      <w:r>
+        <w:rPr>
+          <w:rStyle w:val="apple-converted-space"/>
+          <w:color w:val="000000"/>
+        </w:rPr>
+        <w:t> </w:t>
+      </w:r>
+      <w:r>
+        <w:rPr>
+          <w:color w:val="000000"/>
+        </w:rPr>
+        <w:t>layer. The current version of the operating system (iOS 6.1.2) dedicates 1-1.5 GB of the device's flash memory for the system partition, using roughly 800 MB of that partition (varying by model) for iOS itself.</w:t>
+      </w:r>
+      <w:r>
+        <w:rPr>
+          <w:color w:val="000000"/>
+        </w:rPr>
+        <w:t xml:space="preserve"> </w:t>
+      </w:r>
+      <w:r>
+        <w:rPr>
+          <w:color w:val="000000"/>
+        </w:rPr>
+        <w:t>iOS currently runs on iPhone, iPad, iPod touch and Apple TV.</w:t>
+      </w:r>
+    </w:p>
+    <w:p>
+      <w:pPr>
+        <w:pStyle w:val="NormalWeb"/>
+        <w:shd w:val="clear" w:color="auto" w:fill="FFFFFF"/>
+        <w:spacing w:before="0" w:beforeAutospacing="0" w:after="0" w:afterAutospacing="0"/>
+        <w:jc w:val="both"/>
+        <w:rPr>
+          <w:color w:val="000000"/>
+        </w:rPr>
+      </w:pPr>
+    </w:p>
+    <w:p>
+      <w:pPr>
+        <w:pStyle w:val="NormalWeb"/>
+        <w:shd w:val="clear" w:color="auto" w:fill="FFFFFF"/>
+        <w:spacing w:before="0" w:beforeAutospacing="0" w:after="0" w:afterAutospacing="0"/>
         <w:jc w:val="both"/>
         <w:rPr>
           <w:color w:val="000000"/>
@@ -3272,7 +3633,7 @@
         <w:tabs>
           <w:tab w:val="left" w:pos="720"/>
         </w:tabs>
-        <w:spacing w:after="0" w:line="360" w:lineRule="auto"/>
+        <w:spacing w:after="0" w:line="240" w:lineRule="auto"/>
         <w:ind w:left="0" w:firstLine="0"/>
         <w:jc w:val="both"/>
         <w:rPr>
@@ -3280,8 +3641,8 @@
           <w:b/>
           <w:bCs/>
           <w:color w:val="000000"/>
-          <w:sz w:val="24"/>
-          <w:szCs w:val="24"/>
+          <w:sz w:val="28"/>
+          <w:szCs w:val="28"/>
         </w:rPr>
       </w:pPr>
       <w:bookmarkStart w:id="0" w:name="_Toc257814858"/>
@@ -3291,8 +3652,8 @@
           <w:b/>
           <w:bCs/>
           <w:color w:val="000000"/>
-          <w:sz w:val="24"/>
-          <w:szCs w:val="24"/>
+          <w:sz w:val="28"/>
+          <w:szCs w:val="28"/>
         </w:rPr>
         <w:t>Modules Specification</w:t>
       </w:r>
@@ -3302,17 +3663,25 @@
         <w:tabs>
           <w:tab w:val="left" w:pos="720"/>
         </w:tabs>
-        <w:spacing w:after="0" w:line="360" w:lineRule="auto"/>
-        <w:jc w:val="both"/>
-        <w:rPr>
-          <w:rFonts w:ascii="Times New Roman" w:hAnsi="Times New Roman"/>
+        <w:spacing w:after="0" w:line="240" w:lineRule="auto"/>
+        <w:jc w:val="both"/>
+        <w:rPr>
+          <w:rFonts w:ascii="Times New Roman" w:hAnsi="Times New Roman"/>
+          <w:b/>
           <w:bCs/>
           <w:color w:val="000000"/>
           <w:sz w:val="24"/>
           <w:szCs w:val="24"/>
         </w:rPr>
       </w:pPr>
-      <w:r>
+    </w:p>
+    <w:p>
+      <w:pPr>
+        <w:tabs>
+          <w:tab w:val="left" w:pos="720"/>
+        </w:tabs>
+        <w:spacing w:after="0" w:line="240" w:lineRule="auto"/>
+        <w:jc w:val="both"/>
         <w:rPr>
           <w:rFonts w:ascii="Times New Roman" w:hAnsi="Times New Roman"/>
           <w:bCs/>
@@ -3320,6 +3689,15 @@
           <w:sz w:val="24"/>
           <w:szCs w:val="24"/>
         </w:rPr>
+      </w:pPr>
+      <w:r>
+        <w:rPr>
+          <w:rFonts w:ascii="Times New Roman" w:hAnsi="Times New Roman"/>
+          <w:bCs/>
+          <w:color w:val="000000"/>
+          <w:sz w:val="24"/>
+          <w:szCs w:val="24"/>
+        </w:rPr>
         <w:tab/>
       </w:r>
       <w:r>
@@ -3388,7 +3766,7 @@
         <w:tabs>
           <w:tab w:val="left" w:pos="450"/>
         </w:tabs>
-        <w:spacing w:after="0" w:line="360" w:lineRule="auto"/>
+        <w:spacing w:after="0" w:line="240" w:lineRule="auto"/>
         <w:jc w:val="both"/>
         <w:rPr>
           <w:rFonts w:ascii="Times New Roman" w:hAnsi="Times New Roman"/>
@@ -3404,7 +3782,7 @@
         <w:tabs>
           <w:tab w:val="left" w:pos="450"/>
         </w:tabs>
-        <w:spacing w:after="0" w:line="360" w:lineRule="auto"/>
+        <w:spacing w:after="0" w:line="240" w:lineRule="auto"/>
         <w:jc w:val="both"/>
         <w:rPr>
           <w:rFonts w:ascii="Times New Roman" w:hAnsi="Times New Roman"/>
@@ -3424,6 +3802,22 @@
         </w:rPr>
         <w:t>Module performs following tasks :</w:t>
       </w:r>
+    </w:p>
+    <w:p>
+      <w:pPr>
+        <w:tabs>
+          <w:tab w:val="left" w:pos="450"/>
+        </w:tabs>
+        <w:spacing w:after="0" w:line="240" w:lineRule="auto"/>
+        <w:jc w:val="both"/>
+        <w:rPr>
+          <w:rFonts w:ascii="Times New Roman" w:hAnsi="Times New Roman"/>
+          <w:bCs/>
+          <w:color w:val="000000"/>
+          <w:sz w:val="24"/>
+          <w:szCs w:val="24"/>
+        </w:rPr>
+      </w:pPr>
     </w:p>
     <w:p>
       <w:pPr>
@@ -3432,11 +3826,16 @@
           <w:numId w:val="10"/>
         </w:numPr>
         <w:suppressAutoHyphens/>
-        <w:spacing w:after="0" w:line="360" w:lineRule="auto"/>
-        <w:ind w:left="360"/>
-        <w:jc w:val="both"/>
-      </w:pPr>
-      <w:r>
+        <w:spacing w:after="0" w:line="240" w:lineRule="auto"/>
+        <w:jc w:val="both"/>
+        <w:rPr>
+          <w:rFonts w:ascii="Times New Roman" w:hAnsi="Times New Roman"/>
+        </w:rPr>
+      </w:pPr>
+      <w:r>
+        <w:rPr>
+          <w:rFonts w:ascii="Times New Roman" w:hAnsi="Times New Roman"/>
+        </w:rPr>
         <w:t>Set Workout Goals</w:t>
       </w:r>
     </w:p>
@@ -3447,15 +3846,18 @@
           <w:numId w:val="10"/>
         </w:numPr>
         <w:suppressAutoHyphens/>
-        <w:spacing w:after="0" w:line="360" w:lineRule="auto"/>
-        <w:ind w:left="360"/>
-        <w:jc w:val="both"/>
-      </w:pPr>
-      <w:r>
+        <w:spacing w:after="0" w:line="240" w:lineRule="auto"/>
+        <w:jc w:val="both"/>
+        <w:rPr>
+          <w:rFonts w:ascii="Times New Roman" w:hAnsi="Times New Roman"/>
+        </w:rPr>
+      </w:pPr>
+      <w:r>
+        <w:rPr>
+          <w:rFonts w:ascii="Times New Roman" w:hAnsi="Times New Roman"/>
+        </w:rPr>
         <w:t>Set Workout Reminder</w:t>
       </w:r>
-      <w:bookmarkStart w:id="1" w:name="_GoBack"/>
-      <w:bookmarkEnd w:id="1"/>
     </w:p>
     <w:p>
       <w:pPr>
@@ -3464,11 +3866,16 @@
           <w:numId w:val="10"/>
         </w:numPr>
         <w:suppressAutoHyphens/>
-        <w:spacing w:after="0" w:line="360" w:lineRule="auto"/>
-        <w:ind w:left="360"/>
-        <w:jc w:val="both"/>
-      </w:pPr>
-      <w:r>
+        <w:spacing w:after="0" w:line="240" w:lineRule="auto"/>
+        <w:jc w:val="both"/>
+        <w:rPr>
+          <w:rFonts w:ascii="Times New Roman" w:hAnsi="Times New Roman"/>
+        </w:rPr>
+      </w:pPr>
+      <w:r>
+        <w:rPr>
+          <w:rFonts w:ascii="Times New Roman" w:hAnsi="Times New Roman"/>
+        </w:rPr>
         <w:t>HR Monitor Connection</w:t>
       </w:r>
     </w:p>
@@ -3479,11 +3886,16 @@
           <w:numId w:val="10"/>
         </w:numPr>
         <w:suppressAutoHyphens/>
-        <w:spacing w:after="0" w:line="360" w:lineRule="auto"/>
-        <w:ind w:left="360"/>
-        <w:jc w:val="both"/>
-      </w:pPr>
-      <w:r>
+        <w:spacing w:after="0" w:line="240" w:lineRule="auto"/>
+        <w:jc w:val="both"/>
+        <w:rPr>
+          <w:rFonts w:ascii="Times New Roman" w:hAnsi="Times New Roman"/>
+        </w:rPr>
+      </w:pPr>
+      <w:r>
+        <w:rPr>
+          <w:rFonts w:ascii="Times New Roman" w:hAnsi="Times New Roman"/>
+        </w:rPr>
         <w:t>Continuous Hear Rate Monitoring</w:t>
       </w:r>
     </w:p>
@@ -3494,15 +3906,17 @@
           <w:numId w:val="10"/>
         </w:numPr>
         <w:suppressAutoHyphens/>
-        <w:spacing w:after="0" w:line="360" w:lineRule="auto"/>
-        <w:ind w:left="360"/>
-        <w:jc w:val="both"/>
-      </w:pPr>
-      <w:r>
-        <w:t>Undergo Workout</w:t>
-      </w:r>
-      <w:r>
-        <w:t xml:space="preserve"> </w:t>
+        <w:spacing w:after="0" w:line="240" w:lineRule="auto"/>
+        <w:jc w:val="both"/>
+        <w:rPr>
+          <w:rFonts w:ascii="Times New Roman" w:hAnsi="Times New Roman"/>
+        </w:rPr>
+      </w:pPr>
+      <w:r>
+        <w:rPr>
+          <w:rFonts w:ascii="Times New Roman" w:hAnsi="Times New Roman"/>
+        </w:rPr>
+        <w:t xml:space="preserve">Undergo Workout </w:t>
       </w:r>
     </w:p>
     <w:p>
@@ -3512,11 +3926,16 @@
           <w:numId w:val="10"/>
         </w:numPr>
         <w:suppressAutoHyphens/>
-        <w:spacing w:after="0" w:line="360" w:lineRule="auto"/>
-        <w:ind w:left="360"/>
-        <w:jc w:val="both"/>
-      </w:pPr>
-      <w:r>
+        <w:spacing w:after="0" w:line="240" w:lineRule="auto"/>
+        <w:jc w:val="both"/>
+        <w:rPr>
+          <w:rFonts w:ascii="Times New Roman" w:hAnsi="Times New Roman"/>
+        </w:rPr>
+      </w:pPr>
+      <w:r>
+        <w:rPr>
+          <w:rFonts w:ascii="Times New Roman" w:hAnsi="Times New Roman"/>
+        </w:rPr>
         <w:t>Workout Report</w:t>
       </w:r>
     </w:p>
@@ -3527,11 +3946,16 @@
           <w:numId w:val="10"/>
         </w:numPr>
         <w:suppressAutoHyphens/>
-        <w:spacing w:after="0" w:line="360" w:lineRule="auto"/>
-        <w:ind w:left="360"/>
-        <w:jc w:val="both"/>
-      </w:pPr>
-      <w:r>
+        <w:spacing w:after="0" w:line="240" w:lineRule="auto"/>
+        <w:jc w:val="both"/>
+        <w:rPr>
+          <w:rFonts w:ascii="Times New Roman" w:hAnsi="Times New Roman"/>
+        </w:rPr>
+      </w:pPr>
+      <w:r>
+        <w:rPr>
+          <w:rFonts w:ascii="Times New Roman" w:hAnsi="Times New Roman"/>
+        </w:rPr>
         <w:t>Music Player</w:t>
       </w:r>
     </w:p>
@@ -3542,11 +3966,16 @@
           <w:numId w:val="10"/>
         </w:numPr>
         <w:suppressAutoHyphens/>
-        <w:spacing w:after="0" w:line="360" w:lineRule="auto"/>
-        <w:ind w:left="360"/>
-        <w:jc w:val="both"/>
-      </w:pPr>
-      <w:r>
+        <w:spacing w:after="0" w:line="240" w:lineRule="auto"/>
+        <w:jc w:val="both"/>
+        <w:rPr>
+          <w:rFonts w:ascii="Times New Roman" w:hAnsi="Times New Roman"/>
+        </w:rPr>
+      </w:pPr>
+      <w:r>
+        <w:rPr>
+          <w:rFonts w:ascii="Times New Roman" w:hAnsi="Times New Roman"/>
+        </w:rPr>
         <w:t xml:space="preserve">Voice Assistance </w:t>
       </w:r>
     </w:p>
@@ -3555,7 +3984,7 @@
         <w:tabs>
           <w:tab w:val="left" w:pos="450"/>
         </w:tabs>
-        <w:spacing w:after="0" w:line="360" w:lineRule="auto"/>
+        <w:spacing w:after="0" w:line="240" w:lineRule="auto"/>
         <w:jc w:val="both"/>
         <w:rPr>
           <w:rFonts w:ascii="Times New Roman" w:hAnsi="Times New Roman"/>
@@ -3572,160 +4001,7 @@
         <w:tabs>
           <w:tab w:val="left" w:pos="450"/>
         </w:tabs>
-        <w:spacing w:after="0" w:line="360" w:lineRule="auto"/>
-        <w:jc w:val="both"/>
-        <w:rPr>
-          <w:rFonts w:ascii="Times New Roman" w:hAnsi="Times New Roman"/>
-          <w:b/>
-          <w:bCs/>
-          <w:color w:val="000000"/>
-          <w:sz w:val="24"/>
-          <w:szCs w:val="24"/>
-        </w:rPr>
-      </w:pPr>
-    </w:p>
-    <w:p>
-      <w:pPr>
-        <w:tabs>
-          <w:tab w:val="left" w:pos="450"/>
-        </w:tabs>
-        <w:spacing w:after="0" w:line="360" w:lineRule="auto"/>
-        <w:jc w:val="both"/>
-        <w:rPr>
-          <w:rFonts w:ascii="Times New Roman" w:hAnsi="Times New Roman"/>
-          <w:b/>
-          <w:bCs/>
-          <w:color w:val="000000"/>
-          <w:sz w:val="24"/>
-          <w:szCs w:val="24"/>
-        </w:rPr>
-      </w:pPr>
-    </w:p>
-    <w:p>
-      <w:pPr>
-        <w:tabs>
-          <w:tab w:val="left" w:pos="450"/>
-        </w:tabs>
-        <w:spacing w:after="0" w:line="360" w:lineRule="auto"/>
-        <w:jc w:val="both"/>
-        <w:rPr>
-          <w:rFonts w:ascii="Times New Roman" w:hAnsi="Times New Roman"/>
-          <w:b/>
-          <w:bCs/>
-          <w:color w:val="000000"/>
-          <w:sz w:val="24"/>
-          <w:szCs w:val="24"/>
-        </w:rPr>
-      </w:pPr>
-    </w:p>
-    <w:p>
-      <w:pPr>
-        <w:tabs>
-          <w:tab w:val="left" w:pos="450"/>
-        </w:tabs>
-        <w:spacing w:after="0" w:line="360" w:lineRule="auto"/>
-        <w:jc w:val="both"/>
-        <w:rPr>
-          <w:rFonts w:ascii="Times New Roman" w:hAnsi="Times New Roman"/>
-          <w:b/>
-          <w:bCs/>
-          <w:color w:val="000000"/>
-          <w:sz w:val="24"/>
-          <w:szCs w:val="24"/>
-        </w:rPr>
-      </w:pPr>
-    </w:p>
-    <w:p>
-      <w:pPr>
-        <w:tabs>
-          <w:tab w:val="left" w:pos="450"/>
-        </w:tabs>
-        <w:spacing w:after="0" w:line="360" w:lineRule="auto"/>
-        <w:jc w:val="both"/>
-        <w:rPr>
-          <w:rFonts w:ascii="Times New Roman" w:hAnsi="Times New Roman"/>
-          <w:b/>
-          <w:bCs/>
-          <w:color w:val="000000"/>
-          <w:sz w:val="24"/>
-          <w:szCs w:val="24"/>
-        </w:rPr>
-      </w:pPr>
-    </w:p>
-    <w:p>
-      <w:pPr>
-        <w:tabs>
-          <w:tab w:val="left" w:pos="450"/>
-        </w:tabs>
-        <w:spacing w:after="0" w:line="360" w:lineRule="auto"/>
-        <w:jc w:val="both"/>
-        <w:rPr>
-          <w:rFonts w:ascii="Times New Roman" w:hAnsi="Times New Roman"/>
-          <w:b/>
-          <w:bCs/>
-          <w:color w:val="000000"/>
-          <w:sz w:val="24"/>
-          <w:szCs w:val="24"/>
-        </w:rPr>
-      </w:pPr>
-    </w:p>
-    <w:p>
-      <w:pPr>
-        <w:tabs>
-          <w:tab w:val="left" w:pos="450"/>
-        </w:tabs>
-        <w:spacing w:after="0" w:line="360" w:lineRule="auto"/>
-        <w:jc w:val="both"/>
-        <w:rPr>
-          <w:rFonts w:ascii="Times New Roman" w:hAnsi="Times New Roman"/>
-          <w:b/>
-          <w:bCs/>
-          <w:color w:val="000000"/>
-          <w:sz w:val="24"/>
-          <w:szCs w:val="24"/>
-        </w:rPr>
-      </w:pPr>
-    </w:p>
-    <w:p>
-      <w:pPr>
-        <w:tabs>
-          <w:tab w:val="left" w:pos="450"/>
-        </w:tabs>
-        <w:spacing w:after="0" w:line="360" w:lineRule="auto"/>
-        <w:jc w:val="both"/>
-        <w:rPr>
-          <w:rFonts w:ascii="Times New Roman" w:hAnsi="Times New Roman"/>
-          <w:b/>
-          <w:bCs/>
-          <w:color w:val="000000"/>
-          <w:sz w:val="24"/>
-          <w:szCs w:val="24"/>
-        </w:rPr>
-      </w:pPr>
-    </w:p>
-    <w:p>
-      <w:pPr>
-        <w:tabs>
-          <w:tab w:val="left" w:pos="450"/>
-        </w:tabs>
-        <w:spacing w:after="0" w:line="360" w:lineRule="auto"/>
-        <w:jc w:val="both"/>
-        <w:rPr>
-          <w:rFonts w:ascii="Times New Roman" w:hAnsi="Times New Roman"/>
-          <w:b/>
-          <w:bCs/>
-          <w:color w:val="000000"/>
-          <w:sz w:val="24"/>
-          <w:szCs w:val="24"/>
-        </w:rPr>
-      </w:pPr>
-    </w:p>
-    <w:p>
-      <w:pPr>
-        <w:tabs>
-          <w:tab w:val="left" w:pos="450"/>
-        </w:tabs>
-        <w:spacing w:after="0" w:line="360" w:lineRule="auto"/>
+        <w:spacing w:after="0" w:line="240" w:lineRule="auto"/>
         <w:jc w:val="both"/>
         <w:rPr>
           <w:rFonts w:ascii="Times New Roman" w:hAnsi="Times New Roman"/>
@@ -3746,7 +4022,7 @@
         <w:tabs>
           <w:tab w:val="left" w:pos="720"/>
         </w:tabs>
-        <w:spacing w:after="0" w:line="360" w:lineRule="auto"/>
+        <w:spacing w:after="0" w:line="240" w:lineRule="auto"/>
         <w:ind w:left="0" w:firstLine="0"/>
         <w:jc w:val="both"/>
         <w:rPr>
@@ -3754,8 +4030,8 @@
           <w:b/>
           <w:bCs/>
           <w:color w:val="000000"/>
-          <w:sz w:val="24"/>
-          <w:szCs w:val="24"/>
+          <w:sz w:val="28"/>
+          <w:szCs w:val="28"/>
         </w:rPr>
       </w:pPr>
       <w:r>
@@ -3764,8 +4040,8 @@
           <w:b/>
           <w:bCs/>
           <w:color w:val="000000"/>
-          <w:sz w:val="24"/>
-          <w:szCs w:val="24"/>
+          <w:sz w:val="28"/>
+          <w:szCs w:val="28"/>
         </w:rPr>
         <w:t xml:space="preserve"> Coding Standards</w:t>
       </w:r>
@@ -3776,7 +4052,7 @@
         <w:tabs>
           <w:tab w:val="left" w:pos="720"/>
         </w:tabs>
-        <w:spacing w:after="0" w:line="360" w:lineRule="auto"/>
+        <w:spacing w:after="0" w:line="240" w:lineRule="auto"/>
         <w:jc w:val="both"/>
         <w:rPr>
           <w:rFonts w:ascii="Times New Roman" w:hAnsi="Times New Roman"/>
@@ -3793,7 +4069,7 @@
         <w:tabs>
           <w:tab w:val="left" w:pos="720"/>
         </w:tabs>
-        <w:spacing w:after="0" w:line="360" w:lineRule="auto"/>
+        <w:spacing w:after="0" w:line="240" w:lineRule="auto"/>
         <w:jc w:val="both"/>
         <w:rPr>
           <w:rFonts w:ascii="Times New Roman" w:hAnsi="Times New Roman"/>
@@ -3820,7 +4096,7 @@
         <w:tabs>
           <w:tab w:val="left" w:pos="720"/>
         </w:tabs>
-        <w:spacing w:after="0" w:line="360" w:lineRule="auto"/>
+        <w:spacing w:after="0" w:line="240" w:lineRule="auto"/>
         <w:jc w:val="both"/>
         <w:rPr>
           <w:rFonts w:ascii="Times New Roman" w:hAnsi="Times New Roman"/>
@@ -3840,7 +4116,7 @@
         <w:tabs>
           <w:tab w:val="left" w:pos="720"/>
         </w:tabs>
-        <w:spacing w:after="0" w:line="360" w:lineRule="auto"/>
+        <w:spacing w:after="0" w:line="240" w:lineRule="auto"/>
         <w:ind w:left="0" w:firstLine="0"/>
         <w:jc w:val="both"/>
         <w:rPr>
@@ -3869,7 +4145,7 @@
         <w:tabs>
           <w:tab w:val="left" w:pos="720"/>
         </w:tabs>
-        <w:spacing w:after="0" w:line="360" w:lineRule="auto"/>
+        <w:spacing w:after="0" w:line="240" w:lineRule="auto"/>
         <w:jc w:val="both"/>
         <w:rPr>
           <w:rFonts w:ascii="Times New Roman" w:eastAsia="Calibri" w:hAnsi="Times New Roman"/>
@@ -3880,6 +4156,8 @@
           <w:szCs w:val="24"/>
         </w:rPr>
       </w:pPr>
+      <w:bookmarkStart w:id="1" w:name="_GoBack"/>
+      <w:bookmarkEnd w:id="1"/>
     </w:p>
     <w:p>
       <w:pPr>
@@ -3890,7 +4168,7 @@
         <w:tabs>
           <w:tab w:val="left" w:pos="360"/>
         </w:tabs>
-        <w:spacing w:after="0" w:line="360" w:lineRule="auto"/>
+        <w:spacing w:after="0" w:line="240" w:lineRule="auto"/>
         <w:ind w:left="0" w:firstLine="0"/>
         <w:jc w:val="both"/>
         <w:rPr>
@@ -3916,7 +4194,7 @@
     </w:p>
     <w:p>
       <w:pPr>
-        <w:spacing w:after="0" w:line="360" w:lineRule="auto"/>
+        <w:spacing w:after="0" w:line="240" w:lineRule="auto"/>
         <w:ind w:firstLine="720"/>
         <w:jc w:val="both"/>
         <w:rPr>
@@ -3939,7 +4217,7 @@
     </w:p>
     <w:p>
       <w:pPr>
-        <w:spacing w:after="0" w:line="360" w:lineRule="auto"/>
+        <w:spacing w:after="0" w:line="240" w:lineRule="auto"/>
         <w:jc w:val="both"/>
         <w:rPr>
           <w:rFonts w:ascii="Times New Roman" w:hAnsi="Times New Roman"/>
@@ -3954,7 +4232,7 @@
         <w:tabs>
           <w:tab w:val="left" w:pos="450"/>
         </w:tabs>
-        <w:spacing w:after="0" w:line="360" w:lineRule="auto"/>
+        <w:spacing w:after="0" w:line="240" w:lineRule="auto"/>
         <w:jc w:val="both"/>
         <w:rPr>
           <w:rFonts w:ascii="Times New Roman" w:hAnsi="Times New Roman"/>
@@ -4021,7 +4299,7 @@
           </w:tcPr>
           <w:p>
             <w:pPr>
-              <w:spacing w:after="0" w:line="360" w:lineRule="auto"/>
+              <w:spacing w:after="0" w:line="240" w:lineRule="auto"/>
               <w:jc w:val="both"/>
               <w:rPr>
                 <w:rFonts w:ascii="Times New Roman" w:hAnsi="Times New Roman"/>
@@ -4055,7 +4333,7 @@
           </w:tcPr>
           <w:p>
             <w:pPr>
-              <w:spacing w:after="0" w:line="360" w:lineRule="auto"/>
+              <w:spacing w:after="0" w:line="240" w:lineRule="auto"/>
               <w:jc w:val="both"/>
               <w:rPr>
                 <w:rFonts w:ascii="Times New Roman" w:hAnsi="Times New Roman"/>
@@ -4094,7 +4372,7 @@
           </w:tcPr>
           <w:p>
             <w:pPr>
-              <w:spacing w:after="0" w:line="360" w:lineRule="auto"/>
+              <w:spacing w:after="0" w:line="240" w:lineRule="auto"/>
               <w:jc w:val="both"/>
               <w:rPr>
                 <w:rFonts w:ascii="Times New Roman" w:hAnsi="Times New Roman"/>
@@ -4128,7 +4406,7 @@
           </w:tcPr>
           <w:p>
             <w:pPr>
-              <w:spacing w:after="0" w:line="360" w:lineRule="auto"/>
+              <w:spacing w:after="0" w:line="240" w:lineRule="auto"/>
               <w:jc w:val="both"/>
               <w:rPr>
                 <w:rFonts w:ascii="Times New Roman" w:hAnsi="Times New Roman"/>
@@ -4155,24 +4433,7 @@
         <w:tabs>
           <w:tab w:val="left" w:pos="450"/>
         </w:tabs>
-        <w:spacing w:after="0" w:line="360" w:lineRule="auto"/>
-        <w:jc w:val="both"/>
-        <w:rPr>
-          <w:rFonts w:ascii="Times New Roman" w:hAnsi="Times New Roman"/>
-          <w:b/>
-          <w:bCs/>
-          <w:color w:val="000000"/>
-          <w:sz w:val="24"/>
-          <w:szCs w:val="24"/>
-        </w:rPr>
-      </w:pPr>
-    </w:p>
-    <w:p>
-      <w:pPr>
-        <w:tabs>
-          <w:tab w:val="left" w:pos="450"/>
-        </w:tabs>
-        <w:spacing w:after="0" w:line="360" w:lineRule="auto"/>
+        <w:spacing w:after="0" w:line="240" w:lineRule="auto"/>
         <w:jc w:val="both"/>
         <w:rPr>
           <w:rFonts w:ascii="Times New Roman" w:hAnsi="Times New Roman"/>
@@ -4193,7 +4454,7 @@
         <w:tabs>
           <w:tab w:val="left" w:pos="360"/>
         </w:tabs>
-        <w:spacing w:after="0" w:line="360" w:lineRule="auto"/>
+        <w:spacing w:after="0" w:line="240" w:lineRule="auto"/>
         <w:ind w:left="0" w:firstLine="0"/>
         <w:jc w:val="both"/>
         <w:rPr>
@@ -4220,7 +4481,7 @@
     <w:p>
       <w:pPr>
         <w:shd w:val="clear" w:color="auto" w:fill="FFFFFF"/>
-        <w:spacing w:after="0" w:line="360" w:lineRule="auto"/>
+        <w:spacing w:after="0" w:line="240" w:lineRule="auto"/>
         <w:ind w:firstLine="720"/>
         <w:jc w:val="both"/>
         <w:rPr>
@@ -4243,7 +4504,7 @@
     <w:p>
       <w:pPr>
         <w:shd w:val="clear" w:color="auto" w:fill="FFFFFF"/>
-        <w:spacing w:after="0" w:line="360" w:lineRule="auto"/>
+        <w:spacing w:after="0" w:line="240" w:lineRule="auto"/>
         <w:ind w:firstLine="720"/>
         <w:jc w:val="both"/>
         <w:rPr>
@@ -4268,7 +4529,7 @@
         <w:tabs>
           <w:tab w:val="left" w:pos="450"/>
         </w:tabs>
-        <w:spacing w:after="0" w:line="360" w:lineRule="auto"/>
+        <w:spacing w:after="0" w:line="240" w:lineRule="auto"/>
         <w:jc w:val="both"/>
         <w:rPr>
           <w:rFonts w:ascii="Times New Roman" w:hAnsi="Times New Roman"/>
@@ -4285,7 +4546,7 @@
         <w:tabs>
           <w:tab w:val="left" w:pos="450"/>
         </w:tabs>
-        <w:spacing w:after="0" w:line="360" w:lineRule="auto"/>
+        <w:spacing w:after="0" w:line="240" w:lineRule="auto"/>
         <w:jc w:val="both"/>
         <w:rPr>
           <w:rFonts w:ascii="Times New Roman" w:hAnsi="Times New Roman"/>
@@ -4352,7 +4613,7 @@
           </w:tcPr>
           <w:p>
             <w:pPr>
-              <w:spacing w:after="0" w:line="360" w:lineRule="auto"/>
+              <w:spacing w:after="0" w:line="240" w:lineRule="auto"/>
               <w:jc w:val="both"/>
               <w:rPr>
                 <w:rFonts w:ascii="Times New Roman" w:hAnsi="Times New Roman"/>
@@ -4386,7 +4647,7 @@
           </w:tcPr>
           <w:p>
             <w:pPr>
-              <w:spacing w:after="0" w:line="360" w:lineRule="auto"/>
+              <w:spacing w:after="0" w:line="240" w:lineRule="auto"/>
               <w:jc w:val="both"/>
               <w:rPr>
                 <w:rFonts w:ascii="Times New Roman" w:hAnsi="Times New Roman"/>
@@ -4425,7 +4686,7 @@
           </w:tcPr>
           <w:p>
             <w:pPr>
-              <w:spacing w:after="0" w:line="360" w:lineRule="auto"/>
+              <w:spacing w:after="0" w:line="240" w:lineRule="auto"/>
               <w:jc w:val="both"/>
               <w:rPr>
                 <w:rFonts w:ascii="Times New Roman" w:hAnsi="Times New Roman"/>
@@ -4459,7 +4720,7 @@
           </w:tcPr>
           <w:p>
             <w:pPr>
-              <w:spacing w:after="0" w:line="360" w:lineRule="auto"/>
+              <w:spacing w:after="0" w:line="240" w:lineRule="auto"/>
               <w:jc w:val="both"/>
               <w:rPr>
                 <w:rFonts w:ascii="Times New Roman" w:hAnsi="Times New Roman"/>
@@ -4486,7 +4747,7 @@
         <w:tabs>
           <w:tab w:val="left" w:pos="450"/>
         </w:tabs>
-        <w:spacing w:after="0" w:line="360" w:lineRule="auto"/>
+        <w:spacing w:after="0" w:line="240" w:lineRule="auto"/>
         <w:jc w:val="both"/>
         <w:rPr>
           <w:rFonts w:ascii="Times New Roman" w:hAnsi="Times New Roman"/>
@@ -4507,7 +4768,7 @@
         <w:tabs>
           <w:tab w:val="left" w:pos="450"/>
         </w:tabs>
-        <w:spacing w:after="0" w:line="360" w:lineRule="auto"/>
+        <w:spacing w:after="0" w:line="240" w:lineRule="auto"/>
         <w:ind w:left="0" w:firstLine="0"/>
         <w:jc w:val="both"/>
         <w:rPr>
@@ -4533,9 +4794,26 @@
     </w:p>
     <w:p>
       <w:pPr>
+        <w:tabs>
+          <w:tab w:val="left" w:pos="450"/>
+        </w:tabs>
+        <w:spacing w:after="0" w:line="240" w:lineRule="auto"/>
+        <w:jc w:val="both"/>
+        <w:rPr>
+          <w:rFonts w:ascii="Times New Roman" w:hAnsi="Times New Roman"/>
+          <w:b/>
+          <w:bCs/>
+          <w:color w:val="000000"/>
+          <w:sz w:val="24"/>
+          <w:szCs w:val="24"/>
+        </w:rPr>
+      </w:pPr>
+    </w:p>
+    <w:p>
+      <w:pPr>
         <w:pStyle w:val="NormalWeb"/>
         <w:shd w:val="clear" w:color="auto" w:fill="FFFFFF"/>
-        <w:spacing w:before="0" w:beforeAutospacing="0" w:after="0" w:afterAutospacing="0" w:line="360" w:lineRule="auto"/>
+        <w:spacing w:before="0" w:beforeAutospacing="0" w:after="0" w:afterAutospacing="0"/>
         <w:ind w:firstLine="720"/>
         <w:jc w:val="both"/>
         <w:rPr>
@@ -4739,7 +5017,19 @@
       <w:pPr>
         <w:pStyle w:val="NormalWeb"/>
         <w:shd w:val="clear" w:color="auto" w:fill="FFFFFF"/>
-        <w:spacing w:before="0" w:beforeAutospacing="0" w:after="0" w:afterAutospacing="0" w:line="360" w:lineRule="auto"/>
+        <w:spacing w:before="0" w:beforeAutospacing="0" w:after="0" w:afterAutospacing="0"/>
+        <w:ind w:firstLine="720"/>
+        <w:jc w:val="both"/>
+        <w:rPr>
+          <w:color w:val="000000"/>
+        </w:rPr>
+      </w:pPr>
+    </w:p>
+    <w:p>
+      <w:pPr>
+        <w:pStyle w:val="NormalWeb"/>
+        <w:shd w:val="clear" w:color="auto" w:fill="FFFFFF"/>
+        <w:spacing w:before="0" w:beforeAutospacing="0" w:after="0" w:afterAutospacing="0"/>
         <w:ind w:firstLine="720"/>
         <w:jc w:val="both"/>
         <w:rPr>
@@ -4785,7 +5075,7 @@
       <w:pPr>
         <w:pStyle w:val="NormalWeb"/>
         <w:shd w:val="clear" w:color="auto" w:fill="FFFFFF"/>
-        <w:spacing w:before="0" w:beforeAutospacing="0" w:after="0" w:afterAutospacing="0" w:line="360" w:lineRule="auto"/>
+        <w:spacing w:before="0" w:beforeAutospacing="0" w:after="0" w:afterAutospacing="0"/>
         <w:jc w:val="both"/>
         <w:rPr>
           <w:color w:val="000000"/>
@@ -4837,7 +5127,7 @@
           <w:p>
             <w:pPr>
               <w:pStyle w:val="NormalWeb"/>
-              <w:spacing w:before="0" w:beforeAutospacing="0" w:after="0" w:afterAutospacing="0" w:line="360" w:lineRule="auto"/>
+              <w:spacing w:before="0" w:beforeAutospacing="0" w:after="0" w:afterAutospacing="0"/>
               <w:jc w:val="both"/>
               <w:rPr>
                 <w:color w:val="000000"/>
@@ -4868,7 +5158,7 @@
           <w:p>
             <w:pPr>
               <w:pStyle w:val="NormalWeb"/>
-              <w:spacing w:before="0" w:beforeAutospacing="0" w:after="0" w:afterAutospacing="0" w:line="360" w:lineRule="auto"/>
+              <w:spacing w:before="0" w:beforeAutospacing="0" w:after="0" w:afterAutospacing="0"/>
               <w:jc w:val="both"/>
               <w:rPr>
                 <w:color w:val="000000"/>
@@ -4902,7 +5192,7 @@
           <w:p>
             <w:pPr>
               <w:pStyle w:val="NormalWeb"/>
-              <w:spacing w:before="0" w:beforeAutospacing="0" w:after="0" w:afterAutospacing="0" w:line="360" w:lineRule="auto"/>
+              <w:spacing w:before="0" w:beforeAutospacing="0" w:after="0" w:afterAutospacing="0"/>
               <w:jc w:val="both"/>
               <w:rPr>
                 <w:color w:val="000000"/>
@@ -4933,7 +5223,7 @@
           <w:p>
             <w:pPr>
               <w:pStyle w:val="NormalWeb"/>
-              <w:spacing w:before="0" w:beforeAutospacing="0" w:after="0" w:afterAutospacing="0" w:line="360" w:lineRule="auto"/>
+              <w:spacing w:before="0" w:beforeAutospacing="0" w:after="0" w:afterAutospacing="0"/>
               <w:jc w:val="both"/>
               <w:rPr>
                 <w:color w:val="000000"/>
@@ -4953,7 +5243,7 @@
       <w:pPr>
         <w:pStyle w:val="NormalWeb"/>
         <w:shd w:val="clear" w:color="auto" w:fill="FFFFFF"/>
-        <w:spacing w:before="0" w:beforeAutospacing="0" w:after="0" w:afterAutospacing="0" w:line="360" w:lineRule="auto"/>
+        <w:spacing w:before="0" w:beforeAutospacing="0" w:after="0" w:afterAutospacing="0"/>
         <w:jc w:val="both"/>
         <w:rPr>
           <w:color w:val="000000"/>
@@ -4964,7 +5254,7 @@
       <w:pPr>
         <w:pStyle w:val="NormalWeb"/>
         <w:shd w:val="clear" w:color="auto" w:fill="FFFFFF"/>
-        <w:spacing w:before="0" w:beforeAutospacing="0" w:after="0" w:afterAutospacing="0" w:line="360" w:lineRule="auto"/>
+        <w:spacing w:before="0" w:beforeAutospacing="0" w:after="0" w:afterAutospacing="0"/>
         <w:ind w:firstLine="720"/>
         <w:jc w:val="both"/>
         <w:rPr>
@@ -4982,7 +5272,19 @@
       <w:pPr>
         <w:pStyle w:val="NormalWeb"/>
         <w:shd w:val="clear" w:color="auto" w:fill="FFFFFF"/>
-        <w:spacing w:before="0" w:beforeAutospacing="0" w:after="0" w:afterAutospacing="0" w:line="360" w:lineRule="auto"/>
+        <w:spacing w:before="0" w:beforeAutospacing="0" w:after="0" w:afterAutospacing="0"/>
+        <w:ind w:firstLine="720"/>
+        <w:jc w:val="both"/>
+        <w:rPr>
+          <w:color w:val="000000"/>
+        </w:rPr>
+      </w:pPr>
+    </w:p>
+    <w:p>
+      <w:pPr>
+        <w:pStyle w:val="NormalWeb"/>
+        <w:shd w:val="clear" w:color="auto" w:fill="FFFFFF"/>
+        <w:spacing w:before="0" w:beforeAutospacing="0" w:after="0" w:afterAutospacing="0"/>
         <w:ind w:firstLine="720"/>
         <w:jc w:val="both"/>
         <w:rPr>
@@ -5020,11 +5322,6 @@
       </w:r>
       <w:r>
         <w:rPr>
-          <w:color w:val="000000"/>
-        </w:rPr>
-      </w:r>
-      <w:r>
-        <w:rPr>
           <w:rStyle w:val="HTMLCode"/>
           <w:rFonts w:ascii="Times New Roman" w:hAnsi="Times New Roman" w:cs="Times New Roman"/>
           <w:color w:val="000000"/>
@@ -5084,11 +5381,6 @@
       </w:r>
       <w:r>
         <w:rPr>
-          <w:color w:val="000000"/>
-        </w:rPr>
-      </w:r>
-      <w:r>
-        <w:rPr>
           <w:rStyle w:val="HTMLCode"/>
           <w:rFonts w:ascii="Times New Roman" w:hAnsi="Times New Roman" w:cs="Times New Roman"/>
           <w:color w:val="000000"/>
@@ -5128,73 +5420,7 @@
       <w:pPr>
         <w:pStyle w:val="NormalWeb"/>
         <w:shd w:val="clear" w:color="auto" w:fill="FFFFFF"/>
-        <w:spacing w:before="0" w:beforeAutospacing="0" w:after="0" w:afterAutospacing="0" w:line="360" w:lineRule="auto"/>
-        <w:jc w:val="both"/>
-        <w:rPr>
-          <w:color w:val="000000"/>
-        </w:rPr>
-      </w:pPr>
-    </w:p>
-    <w:p>
-      <w:pPr>
-        <w:pStyle w:val="NormalWeb"/>
-        <w:shd w:val="clear" w:color="auto" w:fill="FFFFFF"/>
-        <w:spacing w:before="0" w:beforeAutospacing="0" w:after="0" w:afterAutospacing="0" w:line="360" w:lineRule="auto"/>
-        <w:jc w:val="both"/>
-        <w:rPr>
-          <w:color w:val="000000"/>
-        </w:rPr>
-      </w:pPr>
-    </w:p>
-    <w:p>
-      <w:pPr>
-        <w:pStyle w:val="NormalWeb"/>
-        <w:shd w:val="clear" w:color="auto" w:fill="FFFFFF"/>
-        <w:spacing w:before="0" w:beforeAutospacing="0" w:after="0" w:afterAutospacing="0" w:line="360" w:lineRule="auto"/>
-        <w:jc w:val="both"/>
-        <w:rPr>
-          <w:color w:val="000000"/>
-        </w:rPr>
-      </w:pPr>
-    </w:p>
-    <w:p>
-      <w:pPr>
-        <w:pStyle w:val="NormalWeb"/>
-        <w:shd w:val="clear" w:color="auto" w:fill="FFFFFF"/>
-        <w:spacing w:before="0" w:beforeAutospacing="0" w:after="0" w:afterAutospacing="0" w:line="360" w:lineRule="auto"/>
-        <w:jc w:val="both"/>
-        <w:rPr>
-          <w:color w:val="000000"/>
-        </w:rPr>
-      </w:pPr>
-    </w:p>
-    <w:p>
-      <w:pPr>
-        <w:pStyle w:val="NormalWeb"/>
-        <w:shd w:val="clear" w:color="auto" w:fill="FFFFFF"/>
-        <w:spacing w:before="0" w:beforeAutospacing="0" w:after="0" w:afterAutospacing="0" w:line="360" w:lineRule="auto"/>
-        <w:jc w:val="both"/>
-        <w:rPr>
-          <w:color w:val="000000"/>
-        </w:rPr>
-      </w:pPr>
-    </w:p>
-    <w:p>
-      <w:pPr>
-        <w:pStyle w:val="NormalWeb"/>
-        <w:shd w:val="clear" w:color="auto" w:fill="FFFFFF"/>
-        <w:spacing w:before="0" w:beforeAutospacing="0" w:after="0" w:afterAutospacing="0" w:line="360" w:lineRule="auto"/>
-        <w:jc w:val="both"/>
-        <w:rPr>
-          <w:color w:val="000000"/>
-        </w:rPr>
-      </w:pPr>
-    </w:p>
-    <w:p>
-      <w:pPr>
-        <w:pStyle w:val="NormalWeb"/>
-        <w:shd w:val="clear" w:color="auto" w:fill="FFFFFF"/>
-        <w:spacing w:before="0" w:beforeAutospacing="0" w:after="0" w:afterAutospacing="0" w:line="360" w:lineRule="auto"/>
+        <w:spacing w:before="0" w:beforeAutospacing="0" w:after="0" w:afterAutospacing="0"/>
         <w:jc w:val="both"/>
         <w:rPr>
           <w:color w:val="000000"/>
@@ -5210,7 +5436,7 @@
         <w:tabs>
           <w:tab w:val="left" w:pos="450"/>
         </w:tabs>
-        <w:spacing w:after="0" w:line="360" w:lineRule="auto"/>
+        <w:spacing w:after="0" w:line="240" w:lineRule="auto"/>
         <w:ind w:left="0" w:firstLine="0"/>
         <w:jc w:val="both"/>
         <w:rPr>
@@ -5239,7 +5465,7 @@
         <w:tabs>
           <w:tab w:val="left" w:pos="450"/>
         </w:tabs>
-        <w:spacing w:after="0" w:line="360" w:lineRule="auto"/>
+        <w:spacing w:after="0" w:line="240" w:lineRule="auto"/>
         <w:jc w:val="both"/>
         <w:rPr>
           <w:rFonts w:ascii="Times New Roman" w:eastAsia="Calibri" w:hAnsi="Times New Roman"/>
@@ -5260,7 +5486,7 @@
         <w:tabs>
           <w:tab w:val="left" w:pos="450"/>
         </w:tabs>
-        <w:spacing w:after="0" w:line="360" w:lineRule="auto"/>
+        <w:spacing w:after="0" w:line="240" w:lineRule="auto"/>
         <w:ind w:left="0" w:firstLine="0"/>
         <w:jc w:val="both"/>
         <w:rPr>
@@ -5286,8 +5512,25 @@
     </w:p>
     <w:p>
       <w:pPr>
+        <w:tabs>
+          <w:tab w:val="left" w:pos="450"/>
+        </w:tabs>
+        <w:spacing w:after="0" w:line="240" w:lineRule="auto"/>
+        <w:jc w:val="both"/>
+        <w:rPr>
+          <w:rFonts w:ascii="Times New Roman" w:eastAsia="Calibri" w:hAnsi="Times New Roman"/>
+          <w:b/>
+          <w:bCs/>
+          <w:color w:val="000000"/>
+          <w:sz w:val="24"/>
+          <w:szCs w:val="24"/>
+        </w:rPr>
+      </w:pPr>
+    </w:p>
+    <w:p>
+      <w:pPr>
         <w:shd w:val="clear" w:color="auto" w:fill="FFFFFF"/>
-        <w:spacing w:after="0" w:line="360" w:lineRule="auto"/>
+        <w:spacing w:after="0" w:line="240" w:lineRule="auto"/>
         <w:ind w:firstLine="720"/>
         <w:jc w:val="both"/>
         <w:rPr>
@@ -5310,42 +5553,29 @@
     <w:p>
       <w:pPr>
         <w:shd w:val="clear" w:color="auto" w:fill="FFFFFF"/>
-        <w:spacing w:after="0" w:line="360" w:lineRule="auto"/>
-        <w:jc w:val="both"/>
-        <w:rPr>
-          <w:rFonts w:ascii="Times New Roman" w:hAnsi="Times New Roman"/>
-          <w:color w:val="000000"/>
-          <w:sz w:val="24"/>
-          <w:szCs w:val="24"/>
-        </w:rPr>
-      </w:pPr>
+        <w:spacing w:after="0" w:line="240" w:lineRule="auto"/>
+        <w:jc w:val="both"/>
+        <w:rPr>
+          <w:rFonts w:ascii="Times New Roman" w:hAnsi="Times New Roman"/>
+          <w:color w:val="000000"/>
+          <w:sz w:val="24"/>
+          <w:szCs w:val="24"/>
+        </w:rPr>
+      </w:pPr>
+      <w:r>
+        <w:rPr>
+          <w:rFonts w:ascii="Times New Roman" w:hAnsi="Times New Roman"/>
+          <w:color w:val="000000"/>
+          <w:sz w:val="24"/>
+          <w:szCs w:val="24"/>
+        </w:rPr>
+        <w:t>If the property is expressed as a noun, the format is:</w:t>
+      </w:r>
     </w:p>
     <w:p>
       <w:pPr>
         <w:shd w:val="clear" w:color="auto" w:fill="FFFFFF"/>
-        <w:spacing w:after="0" w:line="360" w:lineRule="auto"/>
-        <w:jc w:val="both"/>
-        <w:rPr>
-          <w:rFonts w:ascii="Times New Roman" w:hAnsi="Times New Roman"/>
-          <w:color w:val="000000"/>
-          <w:sz w:val="24"/>
-          <w:szCs w:val="24"/>
-        </w:rPr>
-      </w:pPr>
-      <w:r>
-        <w:rPr>
-          <w:rFonts w:ascii="Times New Roman" w:hAnsi="Times New Roman"/>
-          <w:color w:val="000000"/>
-          <w:sz w:val="24"/>
-          <w:szCs w:val="24"/>
-        </w:rPr>
-        <w:t>If the property is expressed as a noun, the format is:</w:t>
-      </w:r>
-    </w:p>
-    <w:p>
-      <w:pPr>
-        <w:shd w:val="clear" w:color="auto" w:fill="FFFFFF"/>
-        <w:spacing w:after="0" w:line="360" w:lineRule="auto"/>
+        <w:spacing w:after="0" w:line="240" w:lineRule="auto"/>
         <w:jc w:val="both"/>
         <w:rPr>
           <w:rFonts w:ascii="Times New Roman" w:hAnsi="Times New Roman"/>
@@ -5407,7 +5637,7 @@
     <w:p>
       <w:pPr>
         <w:shd w:val="clear" w:color="auto" w:fill="FFFFFF"/>
-        <w:spacing w:after="0" w:line="360" w:lineRule="auto"/>
+        <w:spacing w:after="0" w:line="240" w:lineRule="auto"/>
         <w:jc w:val="both"/>
         <w:rPr>
           <w:rFonts w:ascii="Times New Roman" w:hAnsi="Times New Roman"/>
@@ -5489,7 +5719,7 @@
     <w:p>
       <w:pPr>
         <w:shd w:val="clear" w:color="auto" w:fill="FFFFFF"/>
-        <w:spacing w:after="0" w:line="360" w:lineRule="auto"/>
+        <w:spacing w:after="0" w:line="240" w:lineRule="auto"/>
         <w:jc w:val="both"/>
         <w:rPr>
           <w:rFonts w:ascii="Times New Roman" w:hAnsi="Times New Roman"/>
@@ -5502,7 +5732,20 @@
     <w:p>
       <w:pPr>
         <w:shd w:val="clear" w:color="auto" w:fill="FFFFFF"/>
-        <w:spacing w:after="0" w:line="360" w:lineRule="auto"/>
+        <w:spacing w:after="0" w:line="240" w:lineRule="auto"/>
+        <w:jc w:val="both"/>
+        <w:rPr>
+          <w:rFonts w:ascii="Times New Roman" w:hAnsi="Times New Roman"/>
+          <w:color w:val="000000"/>
+          <w:sz w:val="24"/>
+          <w:szCs w:val="24"/>
+        </w:rPr>
+      </w:pPr>
+    </w:p>
+    <w:p>
+      <w:pPr>
+        <w:shd w:val="clear" w:color="auto" w:fill="FFFFFF"/>
+        <w:spacing w:after="0" w:line="240" w:lineRule="auto"/>
         <w:jc w:val="both"/>
         <w:rPr>
           <w:rFonts w:ascii="Times New Roman" w:hAnsi="Times New Roman"/>
@@ -5524,7 +5767,7 @@
     <w:p>
       <w:pPr>
         <w:shd w:val="clear" w:color="auto" w:fill="FFFFFF"/>
-        <w:spacing w:after="0" w:line="360" w:lineRule="auto"/>
+        <w:spacing w:after="0" w:line="240" w:lineRule="auto"/>
         <w:jc w:val="both"/>
         <w:rPr>
           <w:rFonts w:ascii="Times New Roman" w:hAnsi="Times New Roman"/>
@@ -5591,7 +5834,7 @@
                 <w:tab w:val="left" w:pos="13740"/>
                 <w:tab w:val="left" w:pos="14656"/>
               </w:tabs>
-              <w:spacing w:after="0" w:line="360" w:lineRule="auto"/>
+              <w:spacing w:after="0" w:line="240" w:lineRule="auto"/>
               <w:ind w:right="80"/>
               <w:jc w:val="both"/>
               <w:rPr>
@@ -5646,7 +5889,7 @@
                 <w:tab w:val="left" w:pos="13740"/>
                 <w:tab w:val="left" w:pos="14656"/>
               </w:tabs>
-              <w:spacing w:after="0" w:line="360" w:lineRule="auto"/>
+              <w:spacing w:after="0" w:line="240" w:lineRule="auto"/>
               <w:ind w:right="80"/>
               <w:jc w:val="both"/>
               <w:rPr>
@@ -5672,7 +5915,7 @@
     <w:p>
       <w:pPr>
         <w:shd w:val="clear" w:color="auto" w:fill="FFFFFF"/>
-        <w:spacing w:after="0" w:line="360" w:lineRule="auto"/>
+        <w:spacing w:after="0" w:line="240" w:lineRule="auto"/>
         <w:jc w:val="both"/>
         <w:rPr>
           <w:rFonts w:ascii="Times New Roman" w:hAnsi="Times New Roman"/>
@@ -5685,7 +5928,7 @@
     <w:p>
       <w:pPr>
         <w:shd w:val="clear" w:color="auto" w:fill="FFFFFF"/>
-        <w:spacing w:after="0" w:line="360" w:lineRule="auto"/>
+        <w:spacing w:after="0" w:line="240" w:lineRule="auto"/>
         <w:jc w:val="both"/>
         <w:rPr>
           <w:rFonts w:ascii="Times New Roman" w:hAnsi="Times New Roman"/>
@@ -5707,7 +5950,7 @@
     <w:p>
       <w:pPr>
         <w:shd w:val="clear" w:color="auto" w:fill="FFFFFF"/>
-        <w:spacing w:after="0" w:line="360" w:lineRule="auto"/>
+        <w:spacing w:after="0" w:line="240" w:lineRule="auto"/>
         <w:jc w:val="both"/>
         <w:rPr>
           <w:rFonts w:ascii="Times New Roman" w:hAnsi="Times New Roman"/>
@@ -5720,7 +5963,7 @@
     <w:p>
       <w:pPr>
         <w:shd w:val="clear" w:color="auto" w:fill="FFFFFF"/>
-        <w:spacing w:after="0" w:line="360" w:lineRule="auto"/>
+        <w:spacing w:after="0" w:line="240" w:lineRule="auto"/>
         <w:jc w:val="both"/>
         <w:rPr>
           <w:rFonts w:ascii="Times New Roman" w:hAnsi="Times New Roman"/>
@@ -5762,7 +6005,7 @@
     <w:p>
       <w:pPr>
         <w:shd w:val="clear" w:color="auto" w:fill="FFFFFF"/>
-        <w:spacing w:after="0" w:line="360" w:lineRule="auto"/>
+        <w:spacing w:after="0" w:line="240" w:lineRule="auto"/>
         <w:jc w:val="both"/>
         <w:rPr>
           <w:rFonts w:ascii="Times New Roman" w:hAnsi="Times New Roman"/>
@@ -5804,7 +6047,7 @@
     <w:p>
       <w:pPr>
         <w:shd w:val="clear" w:color="auto" w:fill="FFFFFF"/>
-        <w:spacing w:after="0" w:line="360" w:lineRule="auto"/>
+        <w:spacing w:after="0" w:line="240" w:lineRule="auto"/>
         <w:jc w:val="both"/>
         <w:rPr>
           <w:rFonts w:ascii="Times New Roman" w:hAnsi="Times New Roman"/>
@@ -5817,7 +6060,7 @@
     <w:p>
       <w:pPr>
         <w:shd w:val="clear" w:color="auto" w:fill="FFFFFF"/>
-        <w:spacing w:after="0" w:line="360" w:lineRule="auto"/>
+        <w:spacing w:after="0" w:line="240" w:lineRule="auto"/>
         <w:jc w:val="both"/>
         <w:rPr>
           <w:rFonts w:ascii="Times New Roman" w:hAnsi="Times New Roman"/>
@@ -5839,7 +6082,7 @@
     <w:p>
       <w:pPr>
         <w:shd w:val="clear" w:color="auto" w:fill="FFFFFF"/>
-        <w:spacing w:after="0" w:line="360" w:lineRule="auto"/>
+        <w:spacing w:after="0" w:line="240" w:lineRule="auto"/>
         <w:jc w:val="both"/>
         <w:rPr>
           <w:rFonts w:ascii="Times New Roman" w:hAnsi="Times New Roman"/>
@@ -5905,7 +6148,7 @@
                 <w:tab w:val="left" w:pos="13740"/>
                 <w:tab w:val="left" w:pos="14656"/>
               </w:tabs>
-              <w:spacing w:after="0" w:line="360" w:lineRule="auto"/>
+              <w:spacing w:after="0" w:line="240" w:lineRule="auto"/>
               <w:ind w:right="80"/>
               <w:jc w:val="both"/>
               <w:rPr>
@@ -5960,7 +6203,7 @@
                 <w:tab w:val="left" w:pos="13740"/>
                 <w:tab w:val="left" w:pos="14656"/>
               </w:tabs>
-              <w:spacing w:after="0" w:line="360" w:lineRule="auto"/>
+              <w:spacing w:after="0" w:line="240" w:lineRule="auto"/>
               <w:ind w:right="80"/>
               <w:jc w:val="both"/>
               <w:rPr>
@@ -5986,7 +6229,7 @@
     <w:p>
       <w:pPr>
         <w:shd w:val="clear" w:color="auto" w:fill="FFFFFF"/>
-        <w:spacing w:after="0" w:line="360" w:lineRule="auto"/>
+        <w:spacing w:after="0" w:line="240" w:lineRule="auto"/>
         <w:jc w:val="both"/>
         <w:rPr>
           <w:rFonts w:ascii="Times New Roman" w:hAnsi="Times New Roman"/>
@@ -6001,7 +6244,7 @@
     <w:p>
       <w:pPr>
         <w:shd w:val="clear" w:color="auto" w:fill="FFFFFF"/>
-        <w:spacing w:after="0" w:line="360" w:lineRule="auto"/>
+        <w:spacing w:after="0" w:line="240" w:lineRule="auto"/>
         <w:jc w:val="both"/>
         <w:rPr>
           <w:rFonts w:ascii="Times New Roman" w:hAnsi="Times New Roman"/>
@@ -6020,7 +6263,7 @@
           <w:numId w:val="6"/>
         </w:numPr>
         <w:shd w:val="clear" w:color="auto" w:fill="FFFFFF"/>
-        <w:spacing w:after="0" w:line="360" w:lineRule="auto"/>
+        <w:spacing w:after="0" w:line="240" w:lineRule="auto"/>
         <w:ind w:left="0" w:firstLine="0"/>
         <w:jc w:val="both"/>
         <w:rPr>
@@ -6047,72 +6290,81 @@
     <w:p>
       <w:pPr>
         <w:shd w:val="clear" w:color="auto" w:fill="FFFFFF"/>
-        <w:spacing w:after="0" w:line="360" w:lineRule="auto"/>
-        <w:jc w:val="both"/>
-        <w:rPr>
-          <w:rFonts w:ascii="Times New Roman" w:hAnsi="Times New Roman"/>
-          <w:color w:val="000000"/>
-          <w:sz w:val="24"/>
-          <w:szCs w:val="24"/>
-        </w:rPr>
-      </w:pPr>
-      <w:r>
-        <w:rPr>
-          <w:rFonts w:ascii="Times New Roman" w:hAnsi="Times New Roman"/>
-          <w:color w:val="000000"/>
-          <w:sz w:val="24"/>
-          <w:szCs w:val="24"/>
-        </w:rPr>
-        <w:t>Delegate methods (or delegation methods) are those that an object invokes in its delegate (if the delegate implements them) when certain events occur. They have a distinctive form, which apply equally to methods invoked in an object’s data source:</w:t>
-      </w:r>
+        <w:spacing w:after="0" w:line="240" w:lineRule="auto"/>
+        <w:jc w:val="both"/>
+        <w:rPr>
+          <w:rFonts w:ascii="Times New Roman" w:hAnsi="Times New Roman"/>
+          <w:b/>
+          <w:bCs/>
+          <w:color w:val="000000"/>
+          <w:sz w:val="24"/>
+          <w:szCs w:val="24"/>
+        </w:rPr>
+      </w:pPr>
     </w:p>
     <w:p>
       <w:pPr>
         <w:shd w:val="clear" w:color="auto" w:fill="FFFFFF"/>
-        <w:spacing w:after="0" w:line="360" w:lineRule="auto"/>
-        <w:jc w:val="both"/>
-        <w:rPr>
-          <w:rFonts w:ascii="Times New Roman" w:hAnsi="Times New Roman"/>
-          <w:color w:val="000000"/>
-          <w:sz w:val="24"/>
-          <w:szCs w:val="24"/>
-        </w:rPr>
-      </w:pPr>
+        <w:spacing w:after="0" w:line="240" w:lineRule="auto"/>
+        <w:ind w:firstLine="720"/>
+        <w:jc w:val="both"/>
+        <w:rPr>
+          <w:rFonts w:ascii="Times New Roman" w:hAnsi="Times New Roman"/>
+          <w:color w:val="000000"/>
+          <w:sz w:val="24"/>
+          <w:szCs w:val="24"/>
+        </w:rPr>
+      </w:pPr>
+      <w:r>
+        <w:rPr>
+          <w:rFonts w:ascii="Times New Roman" w:hAnsi="Times New Roman"/>
+          <w:color w:val="000000"/>
+          <w:sz w:val="24"/>
+          <w:szCs w:val="24"/>
+        </w:rPr>
+        <w:t>Delegate methods (or delegation methods) are those that an object invokes in its delegate (if the delegate implements them) when certain events occur. They have a distinctive form, which apply equally to methods inv</w:t>
+      </w:r>
+      <w:r>
+        <w:rPr>
+          <w:rFonts w:ascii="Times New Roman" w:hAnsi="Times New Roman"/>
+          <w:color w:val="000000"/>
+          <w:sz w:val="24"/>
+          <w:szCs w:val="24"/>
+        </w:rPr>
+        <w:t xml:space="preserve">oked in an object’s data source. </w:t>
+      </w:r>
+      <w:r>
+        <w:rPr>
+          <w:rFonts w:ascii="Times New Roman" w:hAnsi="Times New Roman"/>
+          <w:color w:val="000000"/>
+          <w:sz w:val="24"/>
+          <w:szCs w:val="24"/>
+        </w:rPr>
+        <w:t xml:space="preserve">Start the name by identifying the class of the object </w:t>
+      </w:r>
+      <w:r>
+        <w:rPr>
+          <w:rFonts w:ascii="Times New Roman" w:hAnsi="Times New Roman"/>
+          <w:color w:val="000000"/>
+          <w:sz w:val="24"/>
+          <w:szCs w:val="24"/>
+        </w:rPr>
+        <w:t>that’s sending the message.</w:t>
+      </w:r>
     </w:p>
     <w:p>
       <w:pPr>
         <w:shd w:val="clear" w:color="auto" w:fill="FFFFFF"/>
-        <w:spacing w:after="0" w:line="360" w:lineRule="auto"/>
-        <w:jc w:val="both"/>
-        <w:rPr>
-          <w:rFonts w:ascii="Times New Roman" w:hAnsi="Times New Roman"/>
-          <w:color w:val="000000"/>
-          <w:sz w:val="24"/>
-          <w:szCs w:val="24"/>
-        </w:rPr>
-      </w:pPr>
-    </w:p>
-    <w:p>
-      <w:pPr>
-        <w:shd w:val="clear" w:color="auto" w:fill="FFFFFF"/>
-        <w:spacing w:after="0" w:line="360" w:lineRule="auto"/>
-        <w:jc w:val="both"/>
-        <w:rPr>
-          <w:rFonts w:ascii="Times New Roman" w:hAnsi="Times New Roman"/>
-          <w:color w:val="000000"/>
-          <w:sz w:val="24"/>
-          <w:szCs w:val="24"/>
-        </w:rPr>
-      </w:pPr>
-      <w:r>
-        <w:rPr>
-          <w:rFonts w:ascii="Times New Roman" w:hAnsi="Times New Roman"/>
-          <w:color w:val="000000"/>
-          <w:sz w:val="24"/>
-          <w:szCs w:val="24"/>
-        </w:rPr>
-        <w:t>Start the name by identifying the class of the object that’s sending the message:</w:t>
-      </w:r>
+        <w:spacing w:after="0" w:line="240" w:lineRule="auto"/>
+        <w:ind w:firstLine="720"/>
+        <w:jc w:val="both"/>
+        <w:rPr>
+          <w:rFonts w:ascii="Times New Roman" w:hAnsi="Times New Roman"/>
+          <w:color w:val="000000"/>
+          <w:sz w:val="24"/>
+          <w:szCs w:val="24"/>
+        </w:rPr>
+      </w:pPr>
     </w:p>
     <w:tbl>
       <w:tblPr>
@@ -6171,7 +6423,7 @@
                 <w:tab w:val="left" w:pos="13740"/>
                 <w:tab w:val="left" w:pos="14656"/>
               </w:tabs>
-              <w:spacing w:after="0" w:line="360" w:lineRule="auto"/>
+              <w:spacing w:after="0" w:line="240" w:lineRule="auto"/>
               <w:ind w:right="80"/>
               <w:jc w:val="both"/>
               <w:rPr>
@@ -6226,7 +6478,7 @@
                 <w:tab w:val="left" w:pos="13740"/>
                 <w:tab w:val="left" w:pos="14656"/>
               </w:tabs>
-              <w:spacing w:after="0" w:line="360" w:lineRule="auto"/>
+              <w:spacing w:after="0" w:line="240" w:lineRule="auto"/>
               <w:ind w:right="80"/>
               <w:jc w:val="both"/>
               <w:rPr>
@@ -6252,7 +6504,7 @@
     <w:p>
       <w:pPr>
         <w:shd w:val="clear" w:color="auto" w:fill="FFFFFF"/>
-        <w:spacing w:after="0" w:line="360" w:lineRule="auto"/>
+        <w:spacing w:after="0" w:line="240" w:lineRule="auto"/>
         <w:ind w:firstLine="720"/>
         <w:jc w:val="both"/>
         <w:rPr>
@@ -6275,7 +6527,7 @@
     <w:p>
       <w:pPr>
         <w:shd w:val="clear" w:color="auto" w:fill="FFFFFF"/>
-        <w:spacing w:after="0" w:line="360" w:lineRule="auto"/>
+        <w:spacing w:after="0" w:line="240" w:lineRule="auto"/>
         <w:jc w:val="both"/>
         <w:rPr>
           <w:rFonts w:ascii="Times New Roman" w:hAnsi="Times New Roman"/>
@@ -6342,7 +6594,7 @@
                 <w:tab w:val="left" w:pos="13740"/>
                 <w:tab w:val="left" w:pos="14656"/>
               </w:tabs>
-              <w:spacing w:after="0" w:line="360" w:lineRule="auto"/>
+              <w:spacing w:after="0" w:line="240" w:lineRule="auto"/>
               <w:ind w:right="80"/>
               <w:jc w:val="both"/>
               <w:rPr>
@@ -6368,7 +6620,7 @@
     <w:p>
       <w:pPr>
         <w:shd w:val="clear" w:color="auto" w:fill="FFFFFF"/>
-        <w:spacing w:after="0" w:line="360" w:lineRule="auto"/>
+        <w:spacing w:after="0" w:line="240" w:lineRule="auto"/>
         <w:jc w:val="both"/>
         <w:rPr>
           <w:rFonts w:ascii="Times New Roman" w:hAnsi="Times New Roman"/>
@@ -6383,7 +6635,7 @@
     <w:p>
       <w:pPr>
         <w:shd w:val="clear" w:color="auto" w:fill="FFFFFF"/>
-        <w:spacing w:after="0" w:line="360" w:lineRule="auto"/>
+        <w:spacing w:after="0" w:line="240" w:lineRule="auto"/>
         <w:jc w:val="both"/>
         <w:rPr>
           <w:rFonts w:ascii="Times New Roman" w:hAnsi="Times New Roman"/>
@@ -6402,7 +6654,7 @@
           <w:numId w:val="6"/>
         </w:numPr>
         <w:shd w:val="clear" w:color="auto" w:fill="FFFFFF"/>
-        <w:spacing w:after="0" w:line="360" w:lineRule="auto"/>
+        <w:spacing w:after="0" w:line="240" w:lineRule="auto"/>
         <w:ind w:left="0" w:firstLine="0"/>
         <w:jc w:val="both"/>
         <w:rPr>
@@ -6429,7 +6681,23 @@
     <w:p>
       <w:pPr>
         <w:shd w:val="clear" w:color="auto" w:fill="FFFFFF"/>
-        <w:spacing w:after="0" w:line="360" w:lineRule="auto"/>
+        <w:spacing w:after="0" w:line="240" w:lineRule="auto"/>
+        <w:jc w:val="both"/>
+        <w:rPr>
+          <w:rFonts w:ascii="Times New Roman" w:hAnsi="Times New Roman"/>
+          <w:b/>
+          <w:bCs/>
+          <w:color w:val="000000"/>
+          <w:sz w:val="24"/>
+          <w:szCs w:val="24"/>
+        </w:rPr>
+      </w:pPr>
+    </w:p>
+    <w:p>
+      <w:pPr>
+        <w:shd w:val="clear" w:color="auto" w:fill="FFFFFF"/>
+        <w:spacing w:after="0" w:line="240" w:lineRule="auto"/>
+        <w:ind w:firstLine="180"/>
         <w:jc w:val="both"/>
         <w:rPr>
           <w:rFonts w:ascii="Times New Roman" w:hAnsi="Times New Roman"/>
@@ -6452,11 +6720,11 @@
       <w:pPr>
         <w:numPr>
           <w:ilvl w:val="0"/>
-          <w:numId w:val="9"/>
+          <w:numId w:val="12"/>
         </w:numPr>
         <w:shd w:val="clear" w:color="auto" w:fill="FFFFFF"/>
-        <w:spacing w:after="0" w:line="360" w:lineRule="auto"/>
-        <w:ind w:left="540"/>
+        <w:spacing w:after="0" w:line="240" w:lineRule="auto"/>
+        <w:ind w:left="1080"/>
         <w:jc w:val="both"/>
         <w:rPr>
           <w:rFonts w:ascii="Times New Roman" w:hAnsi="Times New Roman"/>
@@ -6479,11 +6747,11 @@
       <w:pPr>
         <w:numPr>
           <w:ilvl w:val="0"/>
-          <w:numId w:val="9"/>
+          <w:numId w:val="12"/>
         </w:numPr>
         <w:shd w:val="clear" w:color="auto" w:fill="FFFFFF"/>
-        <w:spacing w:after="0" w:line="360" w:lineRule="auto"/>
-        <w:ind w:left="540"/>
+        <w:spacing w:after="0" w:line="240" w:lineRule="auto"/>
+        <w:ind w:left="1080"/>
         <w:jc w:val="both"/>
         <w:rPr>
           <w:rFonts w:ascii="Times New Roman" w:hAnsi="Times New Roman"/>
@@ -6506,50 +6774,58 @@
       <w:pPr>
         <w:numPr>
           <w:ilvl w:val="0"/>
-          <w:numId w:val="9"/>
+          <w:numId w:val="12"/>
         </w:numPr>
         <w:shd w:val="clear" w:color="auto" w:fill="FFFFFF"/>
-        <w:spacing w:after="0" w:line="360" w:lineRule="auto"/>
-        <w:ind w:left="540"/>
-        <w:jc w:val="both"/>
-        <w:rPr>
-          <w:rFonts w:ascii="Times New Roman" w:hAnsi="Times New Roman"/>
-          <w:color w:val="000000"/>
-          <w:sz w:val="24"/>
-          <w:szCs w:val="24"/>
-        </w:rPr>
-      </w:pPr>
-      <w:r>
-        <w:rPr>
-          <w:rFonts w:ascii="Times New Roman" w:hAnsi="Times New Roman"/>
-          <w:color w:val="000000"/>
-          <w:sz w:val="24"/>
-          <w:szCs w:val="24"/>
-        </w:rPr>
-        <w:t>Avoid one- and two-letter names for arguments.=</w:t>
-      </w:r>
-    </w:p>
-    <w:p>
-      <w:pPr>
+        <w:spacing w:after="0" w:line="240" w:lineRule="auto"/>
+        <w:ind w:left="1080"/>
+        <w:jc w:val="both"/>
+        <w:rPr>
+          <w:rFonts w:ascii="Times New Roman" w:hAnsi="Times New Roman"/>
+          <w:color w:val="000000"/>
+          <w:sz w:val="24"/>
+          <w:szCs w:val="24"/>
+        </w:rPr>
+      </w:pPr>
+      <w:r>
+        <w:rPr>
+          <w:rFonts w:ascii="Times New Roman" w:hAnsi="Times New Roman"/>
+          <w:color w:val="000000"/>
+          <w:sz w:val="24"/>
+          <w:szCs w:val="24"/>
+        </w:rPr>
+        <w:t xml:space="preserve">Avoid one- and </w:t>
+      </w:r>
+      <w:r>
+        <w:rPr>
+          <w:rFonts w:ascii="Times New Roman" w:hAnsi="Times New Roman"/>
+          <w:color w:val="000000"/>
+          <w:sz w:val="24"/>
+          <w:szCs w:val="24"/>
+        </w:rPr>
+        <w:t>two-letter names for arguments.</w:t>
+      </w:r>
+    </w:p>
+    <w:p>
+      <w:pPr>
+        <w:pStyle w:val="ListParagraph"/>
         <w:numPr>
           <w:ilvl w:val="0"/>
-          <w:numId w:val="9"/>
+          <w:numId w:val="12"/>
         </w:numPr>
         <w:shd w:val="clear" w:color="auto" w:fill="FFFFFF"/>
-        <w:spacing w:after="0" w:line="360" w:lineRule="auto"/>
-        <w:ind w:left="540"/>
-        <w:jc w:val="both"/>
-        <w:rPr>
-          <w:rFonts w:ascii="Times New Roman" w:hAnsi="Times New Roman"/>
-          <w:color w:val="000000"/>
-          <w:sz w:val="24"/>
-          <w:szCs w:val="24"/>
-        </w:rPr>
-      </w:pPr>
-      <w:r>
-        <w:rPr>
-          <w:rFonts w:ascii="Times New Roman" w:hAnsi="Times New Roman"/>
-          <w:color w:val="000000"/>
+        <w:spacing w:after="0" w:line="240" w:lineRule="auto"/>
+        <w:ind w:left="1080"/>
+        <w:jc w:val="both"/>
+        <w:rPr>
+          <w:rFonts w:ascii="Times New Roman" w:hAnsi="Times New Roman"/>
+          <w:sz w:val="24"/>
+          <w:szCs w:val="24"/>
+        </w:rPr>
+      </w:pPr>
+      <w:r>
+        <w:rPr>
+          <w:rFonts w:ascii="Times New Roman" w:hAnsi="Times New Roman"/>
           <w:sz w:val="24"/>
           <w:szCs w:val="24"/>
         </w:rPr>
@@ -6559,7 +6835,7 @@
     <w:p>
       <w:pPr>
         <w:shd w:val="clear" w:color="auto" w:fill="FFFFFF"/>
-        <w:spacing w:after="0" w:line="360" w:lineRule="auto"/>
+        <w:spacing w:after="0" w:line="240" w:lineRule="auto"/>
         <w:jc w:val="both"/>
         <w:rPr>
           <w:rFonts w:ascii="Times New Roman" w:hAnsi="Times New Roman"/>
@@ -6576,7 +6852,7 @@
         <w:tabs>
           <w:tab w:val="left" w:pos="450"/>
         </w:tabs>
-        <w:spacing w:after="0" w:line="360" w:lineRule="auto"/>
+        <w:spacing w:after="0" w:line="240" w:lineRule="auto"/>
         <w:jc w:val="both"/>
         <w:rPr>
           <w:rFonts w:ascii="Times New Roman" w:hAnsi="Times New Roman"/>
@@ -6595,7 +6871,7 @@
         <w:tabs>
           <w:tab w:val="left" w:pos="450"/>
         </w:tabs>
-        <w:spacing w:after="0" w:line="360" w:lineRule="auto"/>
+        <w:spacing w:after="0" w:line="240" w:lineRule="auto"/>
         <w:ind w:left="0" w:firstLine="0"/>
         <w:jc w:val="both"/>
         <w:rPr>
@@ -6616,12 +6892,28 @@
         </w:rPr>
         <w:t>Properties</w:t>
       </w:r>
+    </w:p>
+    <w:p>
+      <w:pPr>
+        <w:tabs>
+          <w:tab w:val="left" w:pos="450"/>
+        </w:tabs>
+        <w:spacing w:after="0" w:line="240" w:lineRule="auto"/>
+        <w:jc w:val="both"/>
+        <w:rPr>
+          <w:rFonts w:ascii="Times New Roman" w:hAnsi="Times New Roman"/>
+          <w:b/>
+          <w:color w:val="000000"/>
+          <w:sz w:val="24"/>
+          <w:szCs w:val="24"/>
+        </w:rPr>
+      </w:pPr>
     </w:p>
     <w:p>
       <w:pPr>
         <w:pStyle w:val="NormalWeb"/>
         <w:shd w:val="clear" w:color="auto" w:fill="FFFFFF"/>
-        <w:spacing w:before="0" w:beforeAutospacing="0" w:after="0" w:afterAutospacing="0" w:line="360" w:lineRule="auto"/>
+        <w:spacing w:before="0" w:beforeAutospacing="0" w:after="0" w:afterAutospacing="0"/>
         <w:ind w:firstLine="720"/>
         <w:jc w:val="both"/>
         <w:rPr>
@@ -6667,7 +6959,7 @@
       <w:pPr>
         <w:pStyle w:val="NormalWeb"/>
         <w:shd w:val="clear" w:color="auto" w:fill="FFFFFF"/>
-        <w:spacing w:before="0" w:beforeAutospacing="0" w:after="0" w:afterAutospacing="0" w:line="360" w:lineRule="auto"/>
+        <w:spacing w:before="0" w:beforeAutospacing="0" w:after="0" w:afterAutospacing="0"/>
         <w:jc w:val="both"/>
         <w:rPr>
           <w:color w:val="000000"/>
@@ -6723,7 +7015,7 @@
       <w:pPr>
         <w:pStyle w:val="NormalWeb"/>
         <w:shd w:val="clear" w:color="auto" w:fill="FFFFFF"/>
-        <w:spacing w:before="0" w:beforeAutospacing="0" w:after="0" w:afterAutospacing="0" w:line="360" w:lineRule="auto"/>
+        <w:spacing w:before="0" w:beforeAutospacing="0" w:after="0" w:afterAutospacing="0"/>
         <w:jc w:val="both"/>
         <w:rPr>
           <w:color w:val="000000"/>
@@ -6777,7 +7069,6 @@
           <w:p>
             <w:pPr>
               <w:pStyle w:val="HTMLPreformatted"/>
-              <w:spacing w:line="360" w:lineRule="auto"/>
               <w:ind w:right="80"/>
               <w:jc w:val="both"/>
               <w:rPr>
@@ -6815,7 +7106,6 @@
           <w:p>
             <w:pPr>
               <w:pStyle w:val="HTMLPreformatted"/>
-              <w:spacing w:line="360" w:lineRule="auto"/>
               <w:ind w:right="80"/>
               <w:jc w:val="both"/>
               <w:rPr>
@@ -6842,7 +7132,7 @@
       <w:pPr>
         <w:pStyle w:val="NormalWeb"/>
         <w:shd w:val="clear" w:color="auto" w:fill="FFFFFF"/>
-        <w:spacing w:before="0" w:beforeAutospacing="0" w:after="0" w:afterAutospacing="0" w:line="360" w:lineRule="auto"/>
+        <w:spacing w:before="0" w:beforeAutospacing="0" w:after="0" w:afterAutospacing="0"/>
         <w:jc w:val="both"/>
         <w:rPr>
           <w:color w:val="000000"/>
@@ -6853,7 +7143,7 @@
       <w:pPr>
         <w:pStyle w:val="NormalWeb"/>
         <w:shd w:val="clear" w:color="auto" w:fill="FFFFFF"/>
-        <w:spacing w:before="0" w:beforeAutospacing="0" w:after="0" w:afterAutospacing="0" w:line="360" w:lineRule="auto"/>
+        <w:spacing w:before="0" w:beforeAutospacing="0" w:after="0" w:afterAutospacing="0"/>
         <w:ind w:firstLine="720"/>
         <w:jc w:val="both"/>
         <w:rPr>
@@ -6871,7 +7161,7 @@
       <w:pPr>
         <w:pStyle w:val="NormalWeb"/>
         <w:shd w:val="clear" w:color="auto" w:fill="FFFFFF"/>
-        <w:spacing w:before="0" w:beforeAutospacing="0" w:after="0" w:afterAutospacing="0" w:line="360" w:lineRule="auto"/>
+        <w:spacing w:before="0" w:beforeAutospacing="0" w:after="0" w:afterAutospacing="0"/>
         <w:ind w:firstLine="720"/>
         <w:jc w:val="both"/>
         <w:rPr>
@@ -6919,7 +7209,6 @@
           <w:p>
             <w:pPr>
               <w:pStyle w:val="HTMLPreformatted"/>
-              <w:spacing w:line="360" w:lineRule="auto"/>
               <w:ind w:right="80"/>
               <w:jc w:val="both"/>
               <w:rPr>
@@ -6946,7 +7235,7 @@
       <w:pPr>
         <w:pStyle w:val="NormalWeb"/>
         <w:shd w:val="clear" w:color="auto" w:fill="FFFFFF"/>
-        <w:spacing w:before="0" w:beforeAutospacing="0" w:after="0" w:afterAutospacing="0" w:line="360" w:lineRule="auto"/>
+        <w:spacing w:before="0" w:beforeAutospacing="0" w:after="0" w:afterAutospacing="0"/>
         <w:jc w:val="both"/>
         <w:rPr>
           <w:color w:val="000000"/>
@@ -6957,7 +7246,7 @@
       <w:pPr>
         <w:pStyle w:val="NormalWeb"/>
         <w:shd w:val="clear" w:color="auto" w:fill="FFFFFF"/>
-        <w:spacing w:before="0" w:beforeAutospacing="0" w:after="0" w:afterAutospacing="0" w:line="360" w:lineRule="auto"/>
+        <w:spacing w:before="0" w:beforeAutospacing="0" w:after="0" w:afterAutospacing="0"/>
         <w:ind w:firstLine="720"/>
         <w:jc w:val="both"/>
         <w:rPr>
@@ -6975,7 +7264,19 @@
       <w:pPr>
         <w:pStyle w:val="NormalWeb"/>
         <w:shd w:val="clear" w:color="auto" w:fill="FFFFFF"/>
-        <w:spacing w:before="0" w:beforeAutospacing="0" w:after="0" w:afterAutospacing="0" w:line="360" w:lineRule="auto"/>
+        <w:spacing w:before="0" w:beforeAutospacing="0" w:after="0" w:afterAutospacing="0"/>
+        <w:ind w:firstLine="720"/>
+        <w:jc w:val="both"/>
+        <w:rPr>
+          <w:color w:val="000000"/>
+        </w:rPr>
+      </w:pPr>
+    </w:p>
+    <w:p>
+      <w:pPr>
+        <w:pStyle w:val="NormalWeb"/>
+        <w:shd w:val="clear" w:color="auto" w:fill="FFFFFF"/>
+        <w:spacing w:before="0" w:beforeAutospacing="0" w:after="0" w:afterAutospacing="0"/>
         <w:ind w:firstLine="720"/>
         <w:jc w:val="both"/>
         <w:rPr>
@@ -7091,7 +7392,7 @@
       <w:pPr>
         <w:pStyle w:val="NormalWeb"/>
         <w:shd w:val="clear" w:color="auto" w:fill="FFFFFF"/>
-        <w:spacing w:before="0" w:beforeAutospacing="0" w:after="0" w:afterAutospacing="0" w:line="360" w:lineRule="auto"/>
+        <w:spacing w:before="0" w:beforeAutospacing="0" w:after="0" w:afterAutospacing="0"/>
         <w:ind w:firstLine="720"/>
         <w:jc w:val="both"/>
         <w:rPr>
@@ -7137,7 +7438,6 @@
           <w:p>
             <w:pPr>
               <w:pStyle w:val="HTMLPreformatted"/>
-              <w:spacing w:line="360" w:lineRule="auto"/>
               <w:ind w:right="80"/>
               <w:jc w:val="both"/>
               <w:rPr>
@@ -7175,7 +7475,6 @@
           <w:p>
             <w:pPr>
               <w:pStyle w:val="HTMLPreformatted"/>
-              <w:spacing w:line="360" w:lineRule="auto"/>
               <w:ind w:right="80"/>
               <w:jc w:val="both"/>
               <w:rPr>
@@ -7213,7 +7512,6 @@
           <w:p>
             <w:pPr>
               <w:pStyle w:val="HTMLPreformatted"/>
-              <w:spacing w:line="360" w:lineRule="auto"/>
               <w:ind w:right="80"/>
               <w:jc w:val="both"/>
               <w:rPr>
@@ -7238,7 +7536,7 @@
     </w:tbl>
     <w:p>
       <w:pPr>
-        <w:spacing w:after="0" w:line="360" w:lineRule="auto"/>
+        <w:spacing w:after="0" w:line="240" w:lineRule="auto"/>
         <w:rPr>
           <w:rFonts w:ascii="Times New Roman" w:hAnsi="Times New Roman"/>
           <w:vanish/>
@@ -7249,7 +7547,7 @@
       <w:pPr>
         <w:pStyle w:val="NormalWeb"/>
         <w:shd w:val="clear" w:color="auto" w:fill="FFFFFF"/>
-        <w:spacing w:before="0" w:beforeAutospacing="0" w:after="0" w:afterAutospacing="0" w:line="360" w:lineRule="auto"/>
+        <w:spacing w:before="0" w:beforeAutospacing="0" w:after="0" w:afterAutospacing="0"/>
         <w:jc w:val="both"/>
         <w:rPr>
           <w:color w:val="000000"/>
@@ -7260,7 +7558,7 @@
       <w:pPr>
         <w:pStyle w:val="NormalWeb"/>
         <w:shd w:val="clear" w:color="auto" w:fill="FFFFFF"/>
-        <w:spacing w:before="0" w:beforeAutospacing="0" w:after="0" w:afterAutospacing="0" w:line="360" w:lineRule="auto"/>
+        <w:spacing w:before="0" w:beforeAutospacing="0" w:after="0" w:afterAutospacing="0"/>
         <w:jc w:val="both"/>
         <w:rPr>
           <w:color w:val="000000"/>
@@ -7309,24 +7607,48 @@
     </w:p>
     <w:p>
       <w:pPr>
-        <w:spacing w:line="360" w:lineRule="auto"/>
+        <w:spacing w:after="0" w:line="240" w:lineRule="auto"/>
         <w:rPr>
           <w:rFonts w:ascii="Times New Roman" w:hAnsi="Times New Roman"/>
         </w:rPr>
       </w:pPr>
     </w:p>
     <w:sectPr>
-      <w:headerReference w:type="default" r:id="rId8"/>
-      <w:footerReference w:type="default" r:id="rId9"/>
+      <w:headerReference w:type="default" r:id="rId10"/>
+      <w:footerReference w:type="default" r:id="rId11"/>
       <w:pgSz w:w="11900" w:h="16840"/>
       <w:pgMar w:top="1440" w:right="1440" w:bottom="1440" w:left="2160" w:header="720" w:footer="720" w:gutter="0"/>
       <w:pgNumType w:start="109"/>
       <w:cols w:space="720"/>
       <w:docGrid w:linePitch="360"/>
-      <w:printerSettings r:id="rId10"/>
     </w:sectPr>
   </w:body>
 </w:document>
+</file>
+
+<file path=word/endnotes.xml><?xml version="1.0" encoding="utf-8"?>
+<w:endnotes xmlns:wpc="http://schemas.microsoft.com/office/word/2010/wordprocessingCanvas" xmlns:mo="http://schemas.microsoft.com/office/mac/office/2008/main" xmlns:mc="http://schemas.openxmlformats.org/markup-compatibility/2006" xmlns:mv="urn:schemas-microsoft-com:mac:vml" xmlns:o="urn:schemas-microsoft-com:office:office" xmlns:r="http://schemas.openxmlformats.org/officeDocument/2006/relationships" xmlns:m="http://schemas.openxmlformats.org/officeDocument/2006/math" xmlns:v="urn:schemas-microsoft-com:vml" xmlns:wp14="http://schemas.microsoft.com/office/word/2010/wordprocessingDrawing" xmlns:wp="http://schemas.openxmlformats.org/drawingml/2006/wordprocessingDrawing" xmlns:w10="urn:schemas-microsoft-com:office:word" xmlns:w="http://schemas.openxmlformats.org/wordprocessingml/2006/main" xmlns:w14="http://schemas.microsoft.com/office/word/2010/wordml" xmlns:wpg="http://schemas.microsoft.com/office/word/2010/wordprocessingGroup" xmlns:wpi="http://schemas.microsoft.com/office/word/2010/wordprocessingInk" xmlns:wne="http://schemas.microsoft.com/office/word/2006/wordml" xmlns:wps="http://schemas.microsoft.com/office/word/2010/wordprocessingShape" mc:Ignorable="w14 wp14">
+  <w:endnote w:type="separator" w:id="-1">
+    <w:p>
+      <w:pPr>
+        <w:spacing w:after="0" w:line="240" w:lineRule="auto"/>
+      </w:pPr>
+      <w:r>
+        <w:separator/>
+      </w:r>
+    </w:p>
+  </w:endnote>
+  <w:endnote w:type="continuationSeparator" w:id="0">
+    <w:p>
+      <w:pPr>
+        <w:spacing w:after="0" w:line="240" w:lineRule="auto"/>
+      </w:pPr>
+      <w:r>
+        <w:continuationSeparator/>
+      </w:r>
+    </w:p>
+  </w:endnote>
+</w:endnotes>
 </file>
 
 <file path=word/footer1.xml><?xml version="1.0" encoding="utf-8"?>
@@ -7352,6 +7674,31 @@
     </w:r>
   </w:p>
 </w:ftr>
+</file>
+
+<file path=word/footnotes.xml><?xml version="1.0" encoding="utf-8"?>
+<w:footnotes xmlns:wpc="http://schemas.microsoft.com/office/word/2010/wordprocessingCanvas" xmlns:mo="http://schemas.microsoft.com/office/mac/office/2008/main" xmlns:mc="http://schemas.openxmlformats.org/markup-compatibility/2006" xmlns:mv="urn:schemas-microsoft-com:mac:vml" xmlns:o="urn:schemas-microsoft-com:office:office" xmlns:r="http://schemas.openxmlformats.org/officeDocument/2006/relationships" xmlns:m="http://schemas.openxmlformats.org/officeDocument/2006/math" xmlns:v="urn:schemas-microsoft-com:vml" xmlns:wp14="http://schemas.microsoft.com/office/word/2010/wordprocessingDrawing" xmlns:wp="http://schemas.openxmlformats.org/drawingml/2006/wordprocessingDrawing" xmlns:w10="urn:schemas-microsoft-com:office:word" xmlns:w="http://schemas.openxmlformats.org/wordprocessingml/2006/main" xmlns:w14="http://schemas.microsoft.com/office/word/2010/wordml" xmlns:wpg="http://schemas.microsoft.com/office/word/2010/wordprocessingGroup" xmlns:wpi="http://schemas.microsoft.com/office/word/2010/wordprocessingInk" xmlns:wne="http://schemas.microsoft.com/office/word/2006/wordml" xmlns:wps="http://schemas.microsoft.com/office/word/2010/wordprocessingShape" mc:Ignorable="w14 wp14">
+  <w:footnote w:type="separator" w:id="-1">
+    <w:p>
+      <w:pPr>
+        <w:spacing w:after="0" w:line="240" w:lineRule="auto"/>
+      </w:pPr>
+      <w:r>
+        <w:separator/>
+      </w:r>
+    </w:p>
+  </w:footnote>
+  <w:footnote w:type="continuationSeparator" w:id="0">
+    <w:p>
+      <w:pPr>
+        <w:spacing w:after="0" w:line="240" w:lineRule="auto"/>
+      </w:pPr>
+      <w:r>
+        <w:continuationSeparator/>
+      </w:r>
+    </w:p>
+  </w:footnote>
+</w:footnotes>
 </file>
 
 <file path=word/header1.xml><?xml version="1.0" encoding="utf-8"?>
@@ -7590,6 +7937,119 @@
     </w:lvl>
   </w:abstractNum>
   <w:abstractNum w:abstractNumId="1">
+    <w:nsid w:val="17943D27"/>
+    <w:multiLevelType w:val="hybridMultilevel"/>
+    <w:tmpl w:val="8F5C20B2"/>
+    <w:lvl w:ilvl="0" w:tplc="04090001">
+      <w:start w:val="1"/>
+      <w:numFmt w:val="bullet"/>
+      <w:lvlText w:val=""/>
+      <w:lvlJc w:val="left"/>
+      <w:pPr>
+        <w:ind w:left="720" w:hanging="360"/>
+      </w:pPr>
+      <w:rPr>
+        <w:rFonts w:ascii="Symbol" w:hAnsi="Symbol" w:hint="default"/>
+      </w:rPr>
+    </w:lvl>
+    <w:lvl w:ilvl="1" w:tplc="04090003" w:tentative="1">
+      <w:start w:val="1"/>
+      <w:numFmt w:val="bullet"/>
+      <w:lvlText w:val="o"/>
+      <w:lvlJc w:val="left"/>
+      <w:pPr>
+        <w:ind w:left="1440" w:hanging="360"/>
+      </w:pPr>
+      <w:rPr>
+        <w:rFonts w:ascii="Courier New" w:hAnsi="Courier New" w:hint="default"/>
+      </w:rPr>
+    </w:lvl>
+    <w:lvl w:ilvl="2" w:tplc="04090005" w:tentative="1">
+      <w:start w:val="1"/>
+      <w:numFmt w:val="bullet"/>
+      <w:lvlText w:val=""/>
+      <w:lvlJc w:val="left"/>
+      <w:pPr>
+        <w:ind w:left="2160" w:hanging="360"/>
+      </w:pPr>
+      <w:rPr>
+        <w:rFonts w:ascii="Wingdings" w:hAnsi="Wingdings" w:hint="default"/>
+      </w:rPr>
+    </w:lvl>
+    <w:lvl w:ilvl="3" w:tplc="04090001" w:tentative="1">
+      <w:start w:val="1"/>
+      <w:numFmt w:val="bullet"/>
+      <w:lvlText w:val=""/>
+      <w:lvlJc w:val="left"/>
+      <w:pPr>
+        <w:ind w:left="2880" w:hanging="360"/>
+      </w:pPr>
+      <w:rPr>
+        <w:rFonts w:ascii="Symbol" w:hAnsi="Symbol" w:hint="default"/>
+      </w:rPr>
+    </w:lvl>
+    <w:lvl w:ilvl="4" w:tplc="04090003" w:tentative="1">
+      <w:start w:val="1"/>
+      <w:numFmt w:val="bullet"/>
+      <w:lvlText w:val="o"/>
+      <w:lvlJc w:val="left"/>
+      <w:pPr>
+        <w:ind w:left="3600" w:hanging="360"/>
+      </w:pPr>
+      <w:rPr>
+        <w:rFonts w:ascii="Courier New" w:hAnsi="Courier New" w:hint="default"/>
+      </w:rPr>
+    </w:lvl>
+    <w:lvl w:ilvl="5" w:tplc="04090005" w:tentative="1">
+      <w:start w:val="1"/>
+      <w:numFmt w:val="bullet"/>
+      <w:lvlText w:val=""/>
+      <w:lvlJc w:val="left"/>
+      <w:pPr>
+        <w:ind w:left="4320" w:hanging="360"/>
+      </w:pPr>
+      <w:rPr>
+        <w:rFonts w:ascii="Wingdings" w:hAnsi="Wingdings" w:hint="default"/>
+      </w:rPr>
+    </w:lvl>
+    <w:lvl w:ilvl="6" w:tplc="04090001" w:tentative="1">
+      <w:start w:val="1"/>
+      <w:numFmt w:val="bullet"/>
+      <w:lvlText w:val=""/>
+      <w:lvlJc w:val="left"/>
+      <w:pPr>
+        <w:ind w:left="5040" w:hanging="360"/>
+      </w:pPr>
+      <w:rPr>
+        <w:rFonts w:ascii="Symbol" w:hAnsi="Symbol" w:hint="default"/>
+      </w:rPr>
+    </w:lvl>
+    <w:lvl w:ilvl="7" w:tplc="04090003" w:tentative="1">
+      <w:start w:val="1"/>
+      <w:numFmt w:val="bullet"/>
+      <w:lvlText w:val="o"/>
+      <w:lvlJc w:val="left"/>
+      <w:pPr>
+        <w:ind w:left="5760" w:hanging="360"/>
+      </w:pPr>
+      <w:rPr>
+        <w:rFonts w:ascii="Courier New" w:hAnsi="Courier New" w:hint="default"/>
+      </w:rPr>
+    </w:lvl>
+    <w:lvl w:ilvl="8" w:tplc="04090005" w:tentative="1">
+      <w:start w:val="1"/>
+      <w:numFmt w:val="bullet"/>
+      <w:lvlText w:val=""/>
+      <w:lvlJc w:val="left"/>
+      <w:pPr>
+        <w:ind w:left="6480" w:hanging="360"/>
+      </w:pPr>
+      <w:rPr>
+        <w:rFonts w:ascii="Wingdings" w:hAnsi="Wingdings" w:hint="default"/>
+      </w:rPr>
+    </w:lvl>
+  </w:abstractNum>
+  <w:abstractNum w:abstractNumId="2">
     <w:nsid w:val="1DBC5E06"/>
     <w:multiLevelType w:val="hybridMultilevel"/>
     <w:tmpl w:val="B7D6386E"/>
@@ -7702,7 +8162,7 @@
       </w:rPr>
     </w:lvl>
   </w:abstractNum>
-  <w:abstractNum w:abstractNumId="2">
+  <w:abstractNum w:abstractNumId="3">
     <w:nsid w:val="28A16FEA"/>
     <w:multiLevelType w:val="multilevel"/>
     <w:tmpl w:val="4D505466"/>
@@ -7851,7 +8311,7 @@
       </w:rPr>
     </w:lvl>
   </w:abstractNum>
-  <w:abstractNum w:abstractNumId="3">
+  <w:abstractNum w:abstractNumId="4">
     <w:nsid w:val="2BAA5251"/>
     <w:multiLevelType w:val="hybridMultilevel"/>
     <w:tmpl w:val="76923A36"/>
@@ -7964,7 +8424,7 @@
       </w:rPr>
     </w:lvl>
   </w:abstractNum>
-  <w:abstractNum w:abstractNumId="4">
+  <w:abstractNum w:abstractNumId="5">
     <w:nsid w:val="384616D4"/>
     <w:multiLevelType w:val="multilevel"/>
     <w:tmpl w:val="CB389700"/>
@@ -8077,7 +8537,7 @@
       </w:rPr>
     </w:lvl>
   </w:abstractNum>
-  <w:abstractNum w:abstractNumId="5">
+  <w:abstractNum w:abstractNumId="6">
     <w:nsid w:val="3F142680"/>
     <w:multiLevelType w:val="hybridMultilevel"/>
     <w:tmpl w:val="75E8BCB2"/>
@@ -8190,7 +8650,7 @@
       </w:rPr>
     </w:lvl>
   </w:abstractNum>
-  <w:abstractNum w:abstractNumId="6">
+  <w:abstractNum w:abstractNumId="7">
     <w:nsid w:val="4C297E15"/>
     <w:multiLevelType w:val="multilevel"/>
     <w:tmpl w:val="55E24118"/>
@@ -8313,7 +8773,7 @@
       </w:pPr>
     </w:lvl>
   </w:abstractNum>
-  <w:abstractNum w:abstractNumId="7">
+  <w:abstractNum w:abstractNumId="8">
     <w:nsid w:val="54532D63"/>
     <w:multiLevelType w:val="hybridMultilevel"/>
     <w:tmpl w:val="B82C0896"/>
@@ -8426,7 +8886,7 @@
       </w:rPr>
     </w:lvl>
   </w:abstractNum>
-  <w:abstractNum w:abstractNumId="8">
+  <w:abstractNum w:abstractNumId="9">
     <w:nsid w:val="58075300"/>
     <w:multiLevelType w:val="hybridMultilevel"/>
     <w:tmpl w:val="B1C8BDC6"/>
@@ -8539,7 +8999,7 @@
       </w:rPr>
     </w:lvl>
   </w:abstractNum>
-  <w:abstractNum w:abstractNumId="9">
+  <w:abstractNum w:abstractNumId="10">
     <w:nsid w:val="5CC6569C"/>
     <w:multiLevelType w:val="hybridMultilevel"/>
     <w:tmpl w:val="B908D718"/>
@@ -8652,35 +9112,154 @@
       </w:rPr>
     </w:lvl>
   </w:abstractNum>
+  <w:abstractNum w:abstractNumId="11">
+    <w:nsid w:val="5D2F2232"/>
+    <w:multiLevelType w:val="hybridMultilevel"/>
+    <w:tmpl w:val="9370BDDC"/>
+    <w:lvl w:ilvl="0" w:tplc="04090001">
+      <w:start w:val="1"/>
+      <w:numFmt w:val="bullet"/>
+      <w:lvlText w:val=""/>
+      <w:lvlJc w:val="left"/>
+      <w:pPr>
+        <w:ind w:left="1710" w:hanging="360"/>
+      </w:pPr>
+      <w:rPr>
+        <w:rFonts w:ascii="Symbol" w:hAnsi="Symbol" w:hint="default"/>
+      </w:rPr>
+    </w:lvl>
+    <w:lvl w:ilvl="1" w:tplc="04090003" w:tentative="1">
+      <w:start w:val="1"/>
+      <w:numFmt w:val="bullet"/>
+      <w:lvlText w:val="o"/>
+      <w:lvlJc w:val="left"/>
+      <w:pPr>
+        <w:ind w:left="2430" w:hanging="360"/>
+      </w:pPr>
+      <w:rPr>
+        <w:rFonts w:ascii="Courier New" w:hAnsi="Courier New" w:hint="default"/>
+      </w:rPr>
+    </w:lvl>
+    <w:lvl w:ilvl="2" w:tplc="04090005" w:tentative="1">
+      <w:start w:val="1"/>
+      <w:numFmt w:val="bullet"/>
+      <w:lvlText w:val=""/>
+      <w:lvlJc w:val="left"/>
+      <w:pPr>
+        <w:ind w:left="3150" w:hanging="360"/>
+      </w:pPr>
+      <w:rPr>
+        <w:rFonts w:ascii="Wingdings" w:hAnsi="Wingdings" w:hint="default"/>
+      </w:rPr>
+    </w:lvl>
+    <w:lvl w:ilvl="3" w:tplc="04090001" w:tentative="1">
+      <w:start w:val="1"/>
+      <w:numFmt w:val="bullet"/>
+      <w:lvlText w:val=""/>
+      <w:lvlJc w:val="left"/>
+      <w:pPr>
+        <w:ind w:left="3870" w:hanging="360"/>
+      </w:pPr>
+      <w:rPr>
+        <w:rFonts w:ascii="Symbol" w:hAnsi="Symbol" w:hint="default"/>
+      </w:rPr>
+    </w:lvl>
+    <w:lvl w:ilvl="4" w:tplc="04090003" w:tentative="1">
+      <w:start w:val="1"/>
+      <w:numFmt w:val="bullet"/>
+      <w:lvlText w:val="o"/>
+      <w:lvlJc w:val="left"/>
+      <w:pPr>
+        <w:ind w:left="4590" w:hanging="360"/>
+      </w:pPr>
+      <w:rPr>
+        <w:rFonts w:ascii="Courier New" w:hAnsi="Courier New" w:hint="default"/>
+      </w:rPr>
+    </w:lvl>
+    <w:lvl w:ilvl="5" w:tplc="04090005" w:tentative="1">
+      <w:start w:val="1"/>
+      <w:numFmt w:val="bullet"/>
+      <w:lvlText w:val=""/>
+      <w:lvlJc w:val="left"/>
+      <w:pPr>
+        <w:ind w:left="5310" w:hanging="360"/>
+      </w:pPr>
+      <w:rPr>
+        <w:rFonts w:ascii="Wingdings" w:hAnsi="Wingdings" w:hint="default"/>
+      </w:rPr>
+    </w:lvl>
+    <w:lvl w:ilvl="6" w:tplc="04090001" w:tentative="1">
+      <w:start w:val="1"/>
+      <w:numFmt w:val="bullet"/>
+      <w:lvlText w:val=""/>
+      <w:lvlJc w:val="left"/>
+      <w:pPr>
+        <w:ind w:left="6030" w:hanging="360"/>
+      </w:pPr>
+      <w:rPr>
+        <w:rFonts w:ascii="Symbol" w:hAnsi="Symbol" w:hint="default"/>
+      </w:rPr>
+    </w:lvl>
+    <w:lvl w:ilvl="7" w:tplc="04090003" w:tentative="1">
+      <w:start w:val="1"/>
+      <w:numFmt w:val="bullet"/>
+      <w:lvlText w:val="o"/>
+      <w:lvlJc w:val="left"/>
+      <w:pPr>
+        <w:ind w:left="6750" w:hanging="360"/>
+      </w:pPr>
+      <w:rPr>
+        <w:rFonts w:ascii="Courier New" w:hAnsi="Courier New" w:hint="default"/>
+      </w:rPr>
+    </w:lvl>
+    <w:lvl w:ilvl="8" w:tplc="04090005" w:tentative="1">
+      <w:start w:val="1"/>
+      <w:numFmt w:val="bullet"/>
+      <w:lvlText w:val=""/>
+      <w:lvlJc w:val="left"/>
+      <w:pPr>
+        <w:ind w:left="7470" w:hanging="360"/>
+      </w:pPr>
+      <w:rPr>
+        <w:rFonts w:ascii="Wingdings" w:hAnsi="Wingdings" w:hint="default"/>
+      </w:rPr>
+    </w:lvl>
+  </w:abstractNum>
   <w:num w:numId="1">
+    <w:abstractNumId w:val="7"/>
+  </w:num>
+  <w:num w:numId="2">
+    <w:abstractNumId w:val="5"/>
+  </w:num>
+  <w:num w:numId="3">
+    <w:abstractNumId w:val="10"/>
+  </w:num>
+  <w:num w:numId="4">
+    <w:abstractNumId w:val="4"/>
+  </w:num>
+  <w:num w:numId="5">
     <w:abstractNumId w:val="6"/>
   </w:num>
-  <w:num w:numId="2">
-    <w:abstractNumId w:val="4"/>
-  </w:num>
-  <w:num w:numId="3">
+  <w:num w:numId="6">
     <w:abstractNumId w:val="9"/>
-  </w:num>
-  <w:num w:numId="4">
-    <w:abstractNumId w:val="3"/>
-  </w:num>
-  <w:num w:numId="5">
-    <w:abstractNumId w:val="5"/>
-  </w:num>
-  <w:num w:numId="6">
-    <w:abstractNumId w:val="8"/>
   </w:num>
   <w:num w:numId="7">
     <w:abstractNumId w:val="0"/>
   </w:num>
   <w:num w:numId="8">
+    <w:abstractNumId w:val="3"/>
+  </w:num>
+  <w:num w:numId="9">
     <w:abstractNumId w:val="2"/>
   </w:num>
-  <w:num w:numId="9">
+  <w:num w:numId="10">
+    <w:abstractNumId w:val="8"/>
+  </w:num>
+  <w:num w:numId="11">
     <w:abstractNumId w:val="1"/>
   </w:num>
-  <w:num w:numId="10">
-    <w:abstractNumId w:val="7"/>
+  <w:num w:numId="12">
+    <w:abstractNumId w:val="11"/>
   </w:num>
 </w:numbering>
 </file>
@@ -9057,6 +9636,7 @@
   </w:style>
   <w:style w:type="character" w:customStyle="1" w:styleId="Heading4Char">
     <w:name w:val="Heading 4 Char"/>
+    <w:aliases w:val="Sub-Clause Sub-paragraph Char, Sub-Clause Sub-paragraph Char,ClauseSubSub_No&amp;Name Char,Heading 4 Char Char Char,Heading3.5 Char,rxhd5 Char,h4 Char,4 Char,Sub-paragraph Char,H4 Char,Map Title Char,BFs Char,Scnr Char,Subhead C Char,a. Char"/>
     <w:basedOn w:val="DefaultParagraphFont"/>
     <w:link w:val="Heading4"/>
     <w:rsid w:val="00C2008F"/>
@@ -9070,6 +9650,7 @@
   </w:style>
   <w:style w:type="character" w:customStyle="1" w:styleId="Heading5Char">
     <w:name w:val="Heading 5 Char"/>
+    <w:aliases w:val="CSBhead5 Char"/>
     <w:basedOn w:val="DefaultParagraphFont"/>
     <w:link w:val="Heading5"/>
     <w:rsid w:val="00C2008F"/>
@@ -9122,6 +9703,7 @@
   </w:style>
   <w:style w:type="character" w:customStyle="1" w:styleId="Heading9Char">
     <w:name w:val="Heading 9 Char"/>
+    <w:aliases w:val="App Heading Char"/>
     <w:basedOn w:val="DefaultParagraphFont"/>
     <w:link w:val="Heading9"/>
     <w:rsid w:val="00C2008F"/>
@@ -9732,6 +10314,7 @@
   </w:style>
   <w:style w:type="character" w:customStyle="1" w:styleId="Heading4Char">
     <w:name w:val="Heading 4 Char"/>
+    <w:aliases w:val="Sub-Clause Sub-paragraph Char, Sub-Clause Sub-paragraph Char,ClauseSubSub_No&amp;Name Char,Heading 4 Char Char Char,Heading3.5 Char,rxhd5 Char,h4 Char,4 Char,Sub-paragraph Char,H4 Char,Map Title Char,BFs Char,Scnr Char,Subhead C Char,a. Char"/>
     <w:basedOn w:val="DefaultParagraphFont"/>
     <w:link w:val="Heading4"/>
     <w:rsid w:val="00C2008F"/>
@@ -9745,6 +10328,7 @@
   </w:style>
   <w:style w:type="character" w:customStyle="1" w:styleId="Heading5Char">
     <w:name w:val="Heading 5 Char"/>
+    <w:aliases w:val="CSBhead5 Char"/>
     <w:basedOn w:val="DefaultParagraphFont"/>
     <w:link w:val="Heading5"/>
     <w:rsid w:val="00C2008F"/>
@@ -9797,6 +10381,7 @@
   </w:style>
   <w:style w:type="character" w:customStyle="1" w:styleId="Heading9Char">
     <w:name w:val="Heading 9 Char"/>
+    <w:aliases w:val="App Heading Char"/>
     <w:basedOn w:val="DefaultParagraphFont"/>
     <w:link w:val="Heading9"/>
     <w:rsid w:val="00C2008F"/>

</xml_diff>